<commit_message>
añadidos planes de gestion de calidad y cronograma
</commit_message>
<xml_diff>
--- a/docs/words/Calidad/PLAN DE GESTION DE CALIDAD_v1.3.docx
+++ b/docs/words/Calidad/PLAN DE GESTION DE CALIDAD_v1.3.docx
@@ -2,6 +2,220 @@
 <file path=word/document.xml><?xml version="1.0" encoding="utf-8"?>
 <w:document xmlns:wpc="http://schemas.microsoft.com/office/word/2010/wordprocessingCanvas" xmlns:cx="http://schemas.microsoft.com/office/drawing/2014/chartex" xmlns:cx1="http://schemas.microsoft.com/office/drawing/2015/9/8/chartex" xmlns:cx2="http://schemas.microsoft.com/office/drawing/2015/10/21/chartex" xmlns:cx3="http://schemas.microsoft.com/office/drawing/2016/5/9/chartex" xmlns:cx4="http://schemas.microsoft.com/office/drawing/2016/5/10/chartex" xmlns:cx5="http://schemas.microsoft.com/office/drawing/2016/5/11/chartex" xmlns:cx6="http://schemas.microsoft.com/office/drawing/2016/5/12/chartex" xmlns:cx7="http://schemas.microsoft.com/office/drawing/2016/5/13/chartex" xmlns:cx8="http://schemas.microsoft.com/office/drawing/2016/5/14/chartex" xmlns:mc="http://schemas.openxmlformats.org/markup-compatibility/2006" xmlns:aink="http://schemas.microsoft.com/office/drawing/2016/ink" xmlns:am3d="http://schemas.microsoft.com/office/drawing/2017/model3d" xmlns:o="urn:schemas-microsoft-com:office:office" xmlns:oel="http://schemas.microsoft.com/office/2019/extlst" xmlns:r="http://schemas.openxmlformats.org/officeDocument/2006/relationships" xmlns:m="http://schemas.openxmlformats.org/officeDocument/2006/math" xmlns:v="urn:schemas-microsoft-com:vml" xmlns:wp14="http://schemas.microsoft.com/office/word/2010/wordprocessingDrawing" xmlns:wp="http://schemas.openxmlformats.org/drawingml/2006/wordprocessingDrawing" xmlns:w10="urn:schemas-microsoft-com:office:word" xmlns:w="http://schemas.openxmlformats.org/wordprocessingml/2006/main" xmlns:w14="http://schemas.microsoft.com/office/word/2010/wordml" xmlns:w15="http://schemas.microsoft.com/office/word/2012/wordml" xmlns:w16cex="http://schemas.microsoft.com/office/word/2018/wordml/cex" xmlns:w16cid="http://schemas.microsoft.com/office/word/2016/wordml/cid" xmlns:w16="http://schemas.microsoft.com/office/word/2018/wordml" xmlns:w16du="http://schemas.microsoft.com/office/word/2023/wordml/word16du" xmlns:w16sdtdh="http://schemas.microsoft.com/office/word/2020/wordml/sdtdatahash" xmlns:w16se="http://schemas.microsoft.com/office/word/2015/wordml/symex" xmlns:wpg="http://schemas.microsoft.com/office/word/2010/wordprocessingGroup" xmlns:wpi="http://schemas.microsoft.com/office/word/2010/wordprocessingInk" xmlns:wne="http://schemas.microsoft.com/office/word/2006/wordml" xmlns:wps="http://schemas.microsoft.com/office/word/2010/wordprocessingShape" mc:Ignorable="w14 w15 w16se w16cid w16 w16cex w16sdtdh w16du wp14">
   <w:body>
+    <w:p>
+      <w:pPr>
+        <w:spacing w:after="0"/>
+        <w:rPr>
+          <w:sz w:val="20"/>
+        </w:rPr>
+      </w:pPr>
+      <w:r>
+        <w:rPr>
+          <w:sz w:val="20"/>
+        </w:rPr>
+        <w:t xml:space="preserve">Fecha: </w:t>
+      </w:r>
+      <w:r>
+        <w:rPr>
+          <w:sz w:val="20"/>
+        </w:rPr>
+        <w:t>27</w:t>
+      </w:r>
+      <w:r>
+        <w:rPr>
+          <w:sz w:val="20"/>
+        </w:rPr>
+        <w:t>/10/2024</w:t>
+      </w:r>
+    </w:p>
+    <w:p>
+      <w:pPr>
+        <w:spacing w:after="0"/>
+        <w:rPr>
+          <w:sz w:val="20"/>
+        </w:rPr>
+      </w:pPr>
+    </w:p>
+    <w:p>
+      <w:pPr>
+        <w:spacing w:after="0"/>
+        <w:rPr>
+          <w:sz w:val="20"/>
+        </w:rPr>
+      </w:pPr>
+    </w:p>
+    <w:p>
+      <w:pPr>
+        <w:spacing w:after="0"/>
+        <w:rPr>
+          <w:sz w:val="20"/>
+        </w:rPr>
+      </w:pPr>
+    </w:p>
+    <w:p>
+      <w:pPr>
+        <w:spacing w:after="0"/>
+        <w:rPr>
+          <w:sz w:val="20"/>
+        </w:rPr>
+      </w:pPr>
+    </w:p>
+    <w:p>
+      <w:pPr>
+        <w:spacing w:after="0"/>
+        <w:rPr>
+          <w:sz w:val="20"/>
+        </w:rPr>
+      </w:pPr>
+    </w:p>
+    <w:p>
+      <w:pPr>
+        <w:spacing w:after="0"/>
+        <w:jc w:val="center"/>
+        <w:rPr>
+          <w:sz w:val="20"/>
+        </w:rPr>
+      </w:pPr>
+      <w:r>
+        <w:rPr>
+          <w:noProof/>
+          <w:sz w:val="20"/>
+        </w:rPr>
+        <w:drawing>
+          <wp:anchor distT="0" distB="0" distL="114300" distR="114300" simplePos="0" relativeHeight="251661312" behindDoc="0" locked="0" layoutInCell="1" allowOverlap="1" wp14:anchorId="769A9F25" wp14:editId="630293B9">
+            <wp:simplePos x="0" y="0"/>
+            <wp:positionH relativeFrom="column">
+              <wp:posOffset>1860312</wp:posOffset>
+            </wp:positionH>
+            <wp:positionV relativeFrom="paragraph">
+              <wp:posOffset>416338</wp:posOffset>
+            </wp:positionV>
+            <wp:extent cx="3133090" cy="4057650"/>
+            <wp:effectExtent l="0" t="0" r="0" b="0"/>
+            <wp:wrapTopAndBottom/>
+            <wp:docPr id="787810188" name="Imagen 2" descr="Imagen que contiene Logotipo&#10;&#10;Descripción generada automáticamente"/>
+            <wp:cNvGraphicFramePr>
+              <a:graphicFrameLocks xmlns:a="http://schemas.openxmlformats.org/drawingml/2006/main" noChangeAspect="1"/>
+            </wp:cNvGraphicFramePr>
+            <a:graphic xmlns:a="http://schemas.openxmlformats.org/drawingml/2006/main">
+              <a:graphicData uri="http://schemas.openxmlformats.org/drawingml/2006/picture">
+                <pic:pic xmlns:pic="http://schemas.openxmlformats.org/drawingml/2006/picture">
+                  <pic:nvPicPr>
+                    <pic:cNvPr id="787810188" name="Imagen 2" descr="Imagen que contiene Logotipo&#10;&#10;Descripción generada automáticamente"/>
+                    <pic:cNvPicPr>
+                      <a:picLocks noChangeAspect="1" noChangeArrowheads="1"/>
+                    </pic:cNvPicPr>
+                  </pic:nvPicPr>
+                  <pic:blipFill>
+                    <a:blip r:embed="rId7">
+                      <a:extLst>
+                        <a:ext uri="{28A0092B-C50C-407E-A947-70E740481C1C}">
+                          <a14:useLocalDpi xmlns:a14="http://schemas.microsoft.com/office/drawing/2010/main" val="0"/>
+                        </a:ext>
+                      </a:extLst>
+                    </a:blip>
+                    <a:srcRect/>
+                    <a:stretch>
+                      <a:fillRect/>
+                    </a:stretch>
+                  </pic:blipFill>
+                  <pic:spPr bwMode="auto">
+                    <a:xfrm>
+                      <a:off x="0" y="0"/>
+                      <a:ext cx="3133090" cy="4057650"/>
+                    </a:xfrm>
+                    <a:prstGeom prst="rect">
+                      <a:avLst/>
+                    </a:prstGeom>
+                    <a:noFill/>
+                  </pic:spPr>
+                </pic:pic>
+              </a:graphicData>
+            </a:graphic>
+            <wp14:sizeRelH relativeFrom="page">
+              <wp14:pctWidth>0</wp14:pctWidth>
+            </wp14:sizeRelH>
+            <wp14:sizeRelV relativeFrom="page">
+              <wp14:pctHeight>0</wp14:pctHeight>
+            </wp14:sizeRelV>
+          </wp:anchor>
+        </w:drawing>
+      </w:r>
+    </w:p>
+    <w:p>
+      <w:pPr>
+        <w:spacing w:after="0"/>
+        <w:jc w:val="center"/>
+        <w:rPr>
+          <w:sz w:val="32"/>
+          <w:szCs w:val="32"/>
+        </w:rPr>
+      </w:pPr>
+      <w:r>
+        <w:rPr>
+          <w:sz w:val="32"/>
+          <w:szCs w:val="32"/>
+        </w:rPr>
+        <w:t>Plan de Gestión de Calidad</w:t>
+      </w:r>
+    </w:p>
+    <w:p>
+      <w:pPr>
+        <w:spacing w:after="0"/>
+        <w:jc w:val="center"/>
+        <w:rPr>
+          <w:sz w:val="20"/>
+        </w:rPr>
+      </w:pPr>
+    </w:p>
+    <w:p>
+      <w:pPr>
+        <w:spacing w:after="0"/>
+        <w:jc w:val="center"/>
+        <w:rPr>
+          <w:sz w:val="20"/>
+        </w:rPr>
+      </w:pPr>
+    </w:p>
+    <w:p>
+      <w:pPr>
+        <w:spacing w:after="0"/>
+        <w:jc w:val="center"/>
+        <w:rPr>
+          <w:sz w:val="20"/>
+        </w:rPr>
+      </w:pPr>
+    </w:p>
+    <w:p>
+      <w:pPr>
+        <w:spacing w:after="0"/>
+        <w:rPr>
+          <w:sz w:val="20"/>
+        </w:rPr>
+      </w:pPr>
+    </w:p>
+    <w:p>
+      <w:pPr>
+        <w:spacing w:after="0"/>
+        <w:rPr>
+          <w:sz w:val="20"/>
+        </w:rPr>
+      </w:pPr>
+    </w:p>
+    <w:p>
+      <w:pPr>
+        <w:spacing w:after="0"/>
+        <w:rPr>
+          <w:sz w:val="20"/>
+        </w:rPr>
+      </w:pPr>
+      <w:r>
+        <w:rPr>
+          <w:sz w:val="20"/>
+        </w:rPr>
+        <w:t>Grupo: G1.12</w:t>
+      </w:r>
+    </w:p>
     <w:p>
       <w:pPr>
         <w:spacing w:after="0" w:afterAutospacing="0"/>
@@ -14,12 +228,12 @@
         <w:tblLook w:val="04A0" w:firstRow="1" w:lastRow="0" w:firstColumn="1" w:lastColumn="0" w:noHBand="0" w:noVBand="1"/>
       </w:tblPr>
       <w:tblGrid>
-        <w:gridCol w:w="1112"/>
-        <w:gridCol w:w="3778"/>
-        <w:gridCol w:w="1209"/>
-        <w:gridCol w:w="1827"/>
+        <w:gridCol w:w="1113"/>
+        <w:gridCol w:w="3639"/>
+        <w:gridCol w:w="1193"/>
+        <w:gridCol w:w="1774"/>
         <w:gridCol w:w="1427"/>
-        <w:gridCol w:w="1663"/>
+        <w:gridCol w:w="1870"/>
       </w:tblGrid>
       <w:tr>
         <w:tc>
@@ -58,15 +272,13 @@
                 <w:sz w:val="20"/>
               </w:rPr>
             </w:pPr>
-          </w:p>
-          <w:p>
-            <w:pPr>
-              <w:jc w:val="center"/>
-              <w:rPr>
-                <w:b/>
-                <w:sz w:val="20"/>
-              </w:rPr>
-            </w:pPr>
+            <w:r>
+              <w:rPr>
+                <w:b/>
+                <w:sz w:val="20"/>
+              </w:rPr>
+              <w:t>Reserva de cursos de oposiciones</w:t>
+            </w:r>
           </w:p>
         </w:tc>
         <w:tc>
@@ -105,6 +317,13 @@
                 <w:sz w:val="20"/>
               </w:rPr>
             </w:pPr>
+            <w:r>
+              <w:rPr>
+                <w:b/>
+                <w:sz w:val="20"/>
+              </w:rPr>
+              <w:t>2024-V1</w:t>
+            </w:r>
           </w:p>
         </w:tc>
         <w:tc>
@@ -143,6 +362,13 @@
                 <w:sz w:val="20"/>
               </w:rPr>
             </w:pPr>
+            <w:r>
+              <w:rPr>
+                <w:b/>
+                <w:sz w:val="20"/>
+              </w:rPr>
+              <w:t>27/10/2024</w:t>
+            </w:r>
           </w:p>
         </w:tc>
       </w:tr>
@@ -163,31 +389,19 @@
           <w:b/>
         </w:rPr>
       </w:pPr>
+      <w:proofErr w:type="gramStart"/>
       <w:r>
         <w:rPr>
           <w:b/>
         </w:rPr>
         <w:t>NORMAS Y PROCEDIMIENTOS A APLICAR</w:t>
       </w:r>
+      <w:proofErr w:type="gramEnd"/>
       <w:r>
         <w:rPr>
           <w:b/>
         </w:rPr>
-        <w:t xml:space="preserve"> (</w:t>
-      </w:r>
-      <w:proofErr w:type="spellStart"/>
-      <w:r>
-        <w:rPr>
-          <w:b/>
-        </w:rPr>
-        <w:t>FAE</w:t>
-      </w:r>
-      <w:proofErr w:type="spellEnd"/>
-      <w:r>
-        <w:rPr>
-          <w:b/>
-        </w:rPr>
-        <w:t>)</w:t>
+        <w:t xml:space="preserve"> (FAE)</w:t>
       </w:r>
     </w:p>
     <w:tbl>
@@ -209,6 +423,140 @@
               <w:spacing w:afterAutospacing="0"/>
               <w:rPr>
                 <w:sz w:val="20"/>
+              </w:rPr>
+            </w:pPr>
+            <w:r>
+              <w:rPr>
+                <w:sz w:val="20"/>
+              </w:rPr>
+              <w:t>El éxito de un proyecto depende en gran medida de que los entregables cumplan con las expectativas de calidad del cliente y los criterios de aceptación establecidos por el equipo de desarrollo. El propósito de este documento no es más que garantizar que tanto los productos finales del proyecto como los procesos involucrados en su entrega satisfagan las necesidades del cliente y los objetivos organizacionales, dentro del plazo y presupuesto acordados.</w:t>
+            </w:r>
+          </w:p>
+          <w:p>
+            <w:pPr>
+              <w:spacing w:afterAutospacing="0"/>
+              <w:rPr>
+                <w:sz w:val="20"/>
+              </w:rPr>
+            </w:pPr>
+          </w:p>
+          <w:p>
+            <w:pPr>
+              <w:spacing w:afterAutospacing="0"/>
+              <w:rPr>
+                <w:sz w:val="20"/>
+              </w:rPr>
+            </w:pPr>
+            <w:r>
+              <w:rPr>
+                <w:sz w:val="20"/>
+              </w:rPr>
+              <w:t>Este plan incluye la identificación y aplicación de los requisitos de calidad del proyecto, que abarcan objetivos, estándares y procedimientos, en alineación con los estándares de calidad de la organización. Las principales actividades que se llevarán a cabo son:</w:t>
+            </w:r>
+          </w:p>
+          <w:p>
+            <w:pPr>
+              <w:spacing w:afterAutospacing="0"/>
+              <w:rPr>
+                <w:sz w:val="20"/>
+              </w:rPr>
+            </w:pPr>
+          </w:p>
+          <w:p>
+            <w:pPr>
+              <w:numPr>
+                <w:ilvl w:val="0"/>
+                <w:numId w:val="1"/>
+              </w:numPr>
+              <w:spacing w:afterAutospacing="0"/>
+              <w:rPr>
+                <w:sz w:val="20"/>
+                <w:lang w:val="es-ES"/>
+              </w:rPr>
+            </w:pPr>
+            <w:r>
+              <w:rPr>
+                <w:sz w:val="20"/>
+                <w:lang w:val="es-ES"/>
+              </w:rPr>
+              <w:t>Evaluar los objetivos de calidad del cliente y su alineación con los estándares de aceptación y validación establecidos a nivel organizacional.</w:t>
+            </w:r>
+          </w:p>
+          <w:p>
+            <w:pPr>
+              <w:spacing w:afterAutospacing="0"/>
+              <w:ind w:left="720"/>
+              <w:rPr>
+                <w:sz w:val="20"/>
+                <w:lang w:val="es-ES"/>
+              </w:rPr>
+            </w:pPr>
+          </w:p>
+          <w:p>
+            <w:pPr>
+              <w:numPr>
+                <w:ilvl w:val="0"/>
+                <w:numId w:val="1"/>
+              </w:numPr>
+              <w:spacing w:afterAutospacing="0"/>
+              <w:rPr>
+                <w:sz w:val="20"/>
+                <w:lang w:val="es-ES"/>
+              </w:rPr>
+            </w:pPr>
+            <w:r>
+              <w:rPr>
+                <w:sz w:val="20"/>
+                <w:lang w:val="es-ES"/>
+              </w:rPr>
+              <w:t>Determinar el conjunto de entregables que quedan sujetos a revisiones de calidad.</w:t>
+            </w:r>
+          </w:p>
+          <w:p>
+            <w:pPr>
+              <w:spacing w:afterAutospacing="0"/>
+              <w:rPr>
+                <w:sz w:val="20"/>
+                <w:lang w:val="es-ES"/>
+              </w:rPr>
+            </w:pPr>
+          </w:p>
+          <w:p>
+            <w:pPr>
+              <w:numPr>
+                <w:ilvl w:val="0"/>
+                <w:numId w:val="1"/>
+              </w:numPr>
+              <w:spacing w:afterAutospacing="0"/>
+              <w:rPr>
+                <w:sz w:val="20"/>
+                <w:lang w:val="es-ES"/>
+              </w:rPr>
+            </w:pPr>
+            <w:r>
+              <w:rPr>
+                <w:sz w:val="20"/>
+                <w:lang w:val="es-ES"/>
+              </w:rPr>
+              <w:t>Estableces los requisitos de aseguramiento de la calidad para la gestión de actividades y productos, especialmente teniendo en cuenta las necesidades y expectativas del cliente</w:t>
+            </w:r>
+          </w:p>
+          <w:p>
+            <w:pPr>
+              <w:spacing w:afterAutospacing="0"/>
+              <w:ind w:left="720"/>
+              <w:rPr>
+                <w:sz w:val="20"/>
+                <w:lang w:val="es-ES"/>
+              </w:rPr>
+            </w:pPr>
+          </w:p>
+          <w:p>
+            <w:pPr>
+              <w:spacing w:afterAutospacing="0"/>
+              <w:rPr>
+                <w:sz w:val="20"/>
+                <w:lang w:val="es-ES"/>
               </w:rPr>
             </w:pPr>
           </w:p>
@@ -386,10 +734,29 @@
               <w:rPr>
                 <w:rFonts w:eastAsia="Calibri" w:cs="HelveticaNeueLT Std Med"/>
                 <w:iCs/>
-                <w:sz w:val="18"/>
-                <w:szCs w:val="18"/>
-              </w:rPr>
-            </w:pPr>
+                <w:sz w:val="20"/>
+                <w:szCs w:val="20"/>
+              </w:rPr>
+            </w:pPr>
+            <w:r>
+              <w:rPr>
+                <w:rFonts w:eastAsia="Calibri" w:cs="HelveticaNeueLT Std Med"/>
+                <w:iCs/>
+                <w:sz w:val="20"/>
+                <w:szCs w:val="20"/>
+              </w:rPr>
+              <w:t xml:space="preserve">Plan de </w:t>
+            </w:r>
+            <w:r>
+              <w:rPr>
+                <w:rFonts w:eastAsia="Calibri" w:cs="HelveticaNeueLT Std Med"/>
+                <w:iCs/>
+                <w:sz w:val="20"/>
+                <w:szCs w:val="20"/>
+                <w:u w:val="single"/>
+              </w:rPr>
+              <w:t>Calidad</w:t>
+            </w:r>
           </w:p>
         </w:tc>
         <w:tc>
@@ -403,10 +770,19 @@
               <w:rPr>
                 <w:rFonts w:eastAsia="Calibri" w:cs="HelveticaNeueLT Std Med"/>
                 <w:iCs/>
-                <w:sz w:val="18"/>
-                <w:szCs w:val="18"/>
-              </w:rPr>
-            </w:pPr>
+                <w:sz w:val="20"/>
+                <w:szCs w:val="20"/>
+              </w:rPr>
+            </w:pPr>
+            <w:r>
+              <w:rPr>
+                <w:rFonts w:eastAsia="Calibri" w:cs="HelveticaNeueLT Std Med"/>
+                <w:iCs/>
+                <w:sz w:val="20"/>
+                <w:szCs w:val="20"/>
+              </w:rPr>
+              <w:t>Garantizar un trabajo eficaz y de alta calidad, minimizando la redundancia de tareas, acortando los plazos de ejecución y mejorando la satisfacción del cliente.</w:t>
+            </w:r>
           </w:p>
         </w:tc>
         <w:tc>
@@ -420,10 +796,102 @@
               <w:rPr>
                 <w:rFonts w:eastAsia="Calibri" w:cs="HelveticaNeueLT Std Med"/>
                 <w:iCs/>
-                <w:sz w:val="18"/>
-                <w:szCs w:val="18"/>
-              </w:rPr>
-            </w:pPr>
+                <w:sz w:val="20"/>
+                <w:szCs w:val="20"/>
+              </w:rPr>
+            </w:pPr>
+            <w:r>
+              <w:rPr>
+                <w:rFonts w:eastAsia="Calibri" w:cs="HelveticaNeueLT Std Med"/>
+                <w:iCs/>
+                <w:sz w:val="20"/>
+                <w:szCs w:val="20"/>
+              </w:rPr>
+              <w:t>% de tareas redundantes minimizadas, plazos cumplidos</w:t>
+            </w:r>
+          </w:p>
+        </w:tc>
+      </w:tr>
+      <w:tr>
+        <w:trPr>
+          <w:trHeight w:val="386"/>
+        </w:trPr>
+        <w:tc>
+          <w:tcPr>
+            <w:tcW w:w="639" w:type="pct"/>
+            <w:vAlign w:val="center"/>
+          </w:tcPr>
+          <w:p>
+            <w:pPr>
+              <w:spacing w:after="0" w:line="240" w:lineRule="auto"/>
+              <w:rPr>
+                <w:rFonts w:eastAsia="Calibri" w:cs="HelveticaNeueLT Std Med"/>
+                <w:iCs/>
+                <w:sz w:val="20"/>
+                <w:szCs w:val="20"/>
+              </w:rPr>
+            </w:pPr>
+            <w:r>
+              <w:rPr>
+                <w:rFonts w:eastAsia="Calibri" w:cs="HelveticaNeueLT Std Med"/>
+                <w:iCs/>
+                <w:sz w:val="20"/>
+                <w:szCs w:val="20"/>
+              </w:rPr>
+              <w:t>Entregables de Proyecto</w:t>
+            </w:r>
+          </w:p>
+        </w:tc>
+        <w:tc>
+          <w:tcPr>
+            <w:tcW w:w="2751" w:type="pct"/>
+            <w:vAlign w:val="center"/>
+          </w:tcPr>
+          <w:p>
+            <w:pPr>
+              <w:spacing w:after="0" w:line="240" w:lineRule="auto"/>
+              <w:rPr>
+                <w:rFonts w:eastAsia="Calibri" w:cs="HelveticaNeueLT Std Med"/>
+                <w:iCs/>
+                <w:sz w:val="20"/>
+                <w:szCs w:val="20"/>
+              </w:rPr>
+            </w:pPr>
+            <w:r>
+              <w:rPr>
+                <w:rFonts w:eastAsia="Calibri" w:cs="HelveticaNeueLT Std Med"/>
+                <w:iCs/>
+                <w:sz w:val="20"/>
+                <w:szCs w:val="20"/>
+              </w:rPr>
+              <w:t>Asegurar que los entregables sean aprobados dentro de los plazos establecidos y cumplan con los estándares de calidad esperados.</w:t>
+            </w:r>
+          </w:p>
+        </w:tc>
+        <w:tc>
+          <w:tcPr>
+            <w:tcW w:w="1610" w:type="pct"/>
+            <w:vAlign w:val="center"/>
+          </w:tcPr>
+          <w:p>
+            <w:pPr>
+              <w:spacing w:after="0" w:line="240" w:lineRule="auto"/>
+              <w:rPr>
+                <w:rFonts w:eastAsia="Calibri" w:cs="HelveticaNeueLT Std Med"/>
+                <w:iCs/>
+                <w:sz w:val="20"/>
+                <w:szCs w:val="20"/>
+              </w:rPr>
+            </w:pPr>
+            <w:r>
+              <w:rPr>
+                <w:rFonts w:eastAsia="Calibri" w:cs="HelveticaNeueLT Std Med"/>
+                <w:iCs/>
+                <w:sz w:val="20"/>
+                <w:szCs w:val="20"/>
+              </w:rPr>
+              <w:t>% de entregables aprobados a tiempo</w:t>
+            </w:r>
           </w:p>
         </w:tc>
       </w:tr>
@@ -442,10 +910,19 @@
               <w:rPr>
                 <w:rFonts w:eastAsia="Calibri" w:cs="HelveticaNeueLT Std Med"/>
                 <w:iCs/>
-                <w:sz w:val="18"/>
-                <w:szCs w:val="18"/>
-              </w:rPr>
-            </w:pPr>
+                <w:sz w:val="20"/>
+                <w:szCs w:val="20"/>
+              </w:rPr>
+            </w:pPr>
+            <w:r>
+              <w:rPr>
+                <w:rFonts w:eastAsia="Calibri" w:cs="HelveticaNeueLT Std Med"/>
+                <w:iCs/>
+                <w:sz w:val="20"/>
+                <w:szCs w:val="20"/>
+              </w:rPr>
+              <w:t>Informes de Control</w:t>
+            </w:r>
           </w:p>
         </w:tc>
         <w:tc>
@@ -459,10 +936,19 @@
               <w:rPr>
                 <w:rFonts w:eastAsia="Calibri" w:cs="HelveticaNeueLT Std Med"/>
                 <w:iCs/>
-                <w:sz w:val="18"/>
-                <w:szCs w:val="18"/>
-              </w:rPr>
-            </w:pPr>
+                <w:sz w:val="20"/>
+                <w:szCs w:val="20"/>
+              </w:rPr>
+            </w:pPr>
+            <w:r>
+              <w:rPr>
+                <w:rFonts w:eastAsia="Calibri" w:cs="HelveticaNeueLT Std Med"/>
+                <w:iCs/>
+                <w:sz w:val="20"/>
+                <w:szCs w:val="20"/>
+              </w:rPr>
+              <w:t>Velar por que los informes de control se elaboren adecuadamente, se entreguen a tiempo y se distribuyan de forma eficiente.</w:t>
+            </w:r>
           </w:p>
         </w:tc>
         <w:tc>
@@ -476,14 +962,29 @@
               <w:rPr>
                 <w:rFonts w:eastAsia="Calibri" w:cs="HelveticaNeueLT Std Med"/>
                 <w:iCs/>
-                <w:sz w:val="18"/>
-                <w:szCs w:val="18"/>
-              </w:rPr>
-            </w:pPr>
+                <w:sz w:val="20"/>
+                <w:szCs w:val="20"/>
+              </w:rPr>
+            </w:pPr>
+            <w:r>
+              <w:rPr>
+                <w:rFonts w:eastAsia="Calibri" w:cs="HelveticaNeueLT Std Med"/>
+                <w:iCs/>
+                <w:sz w:val="20"/>
+                <w:szCs w:val="20"/>
+              </w:rPr>
+              <w:t>% de informes entregados y distribuidos puntualmente</w:t>
+            </w:r>
           </w:p>
         </w:tc>
       </w:tr>
     </w:tbl>
+    <w:p>
+      <w:pPr>
+        <w:spacing w:after="0" w:afterAutospacing="0"/>
+        <w:jc w:val="both"/>
+      </w:pPr>
+    </w:p>
     <w:p>
       <w:pPr>
         <w:spacing w:after="0" w:afterAutospacing="0"/>
@@ -522,7 +1023,7 @@
         <w:gridCol w:w="1124"/>
         <w:gridCol w:w="2267"/>
         <w:gridCol w:w="5606"/>
-        <w:gridCol w:w="2019"/>
+        <w:gridCol w:w="1523"/>
       </w:tblGrid>
       <w:tr>
         <w:tc>
@@ -539,19 +1040,11 @@
                 <w:b/>
               </w:rPr>
             </w:pPr>
-            <w:proofErr w:type="spellStart"/>
-            <w:r>
-              <w:rPr>
-                <w:b/>
-              </w:rPr>
-              <w:t>EDT</w:t>
-            </w:r>
-            <w:proofErr w:type="spellEnd"/>
-            <w:r>
-              <w:rPr>
-                <w:b/>
-              </w:rPr>
-              <w:t xml:space="preserve"> #</w:t>
+            <w:r>
+              <w:rPr>
+                <w:b/>
+              </w:rPr>
+              <w:t>EDT #</w:t>
             </w:r>
           </w:p>
         </w:tc>
@@ -601,7 +1094,7 @@
         </w:tc>
         <w:tc>
           <w:tcPr>
-            <w:tcW w:w="2019" w:type="dxa"/>
+            <w:tcW w:w="1523" w:type="dxa"/>
             <w:shd w:val="clear" w:color="auto" w:fill="D9D9D9" w:themeFill="background1" w:themeFillShade="D9"/>
           </w:tcPr>
           <w:p>
@@ -630,8 +1123,18 @@
           <w:p>
             <w:pPr>
               <w:spacing w:afterAutospacing="0"/>
-              <w:jc w:val="both"/>
-            </w:pPr>
+              <w:rPr>
+                <w:sz w:val="20"/>
+                <w:szCs w:val="20"/>
+              </w:rPr>
+            </w:pPr>
+            <w:r>
+              <w:rPr>
+                <w:sz w:val="20"/>
+                <w:szCs w:val="20"/>
+              </w:rPr>
+              <w:t>I1.1</w:t>
+            </w:r>
           </w:p>
         </w:tc>
         <w:tc>
@@ -641,8 +1144,18 @@
           <w:p>
             <w:pPr>
               <w:spacing w:afterAutospacing="0"/>
-              <w:jc w:val="both"/>
-            </w:pPr>
+              <w:rPr>
+                <w:sz w:val="20"/>
+                <w:szCs w:val="20"/>
+              </w:rPr>
+            </w:pPr>
+            <w:r>
+              <w:rPr>
+                <w:sz w:val="20"/>
+                <w:szCs w:val="20"/>
+              </w:rPr>
+              <w:t>Constitución de equipo, interesados y supuestos</w:t>
+            </w:r>
           </w:p>
         </w:tc>
         <w:tc>
@@ -652,29 +1165,39 @@
           <w:p>
             <w:pPr>
               <w:spacing w:afterAutospacing="0"/>
-            </w:pPr>
-            <w:r>
-              <w:rPr>
-                <w:rFonts w:cstheme="minorHAnsi"/>
-                <w:i/>
-                <w:iCs/>
-                <w:color w:val="0070C0"/>
-                <w:sz w:val="20"/>
-                <w:lang w:val="es-ES"/>
-              </w:rPr>
-              <w:t>Actividad a incluir en el Diccionario de la EDT del paquete de trabajo.</w:t>
-            </w:r>
-          </w:p>
-        </w:tc>
-        <w:tc>
-          <w:tcPr>
-            <w:tcW w:w="2019" w:type="dxa"/>
-          </w:tcPr>
-          <w:p>
-            <w:pPr>
-              <w:spacing w:afterAutospacing="0"/>
-              <w:jc w:val="both"/>
-            </w:pPr>
+              <w:rPr>
+                <w:sz w:val="20"/>
+                <w:szCs w:val="20"/>
+              </w:rPr>
+            </w:pPr>
+            <w:r>
+              <w:rPr>
+                <w:sz w:val="20"/>
+                <w:szCs w:val="20"/>
+              </w:rPr>
+              <w:t>Revisar la claridad y la coherencia de los documentos</w:t>
+            </w:r>
+          </w:p>
+        </w:tc>
+        <w:tc>
+          <w:tcPr>
+            <w:tcW w:w="1523" w:type="dxa"/>
+          </w:tcPr>
+          <w:p>
+            <w:pPr>
+              <w:spacing w:afterAutospacing="0"/>
+              <w:rPr>
+                <w:sz w:val="20"/>
+                <w:szCs w:val="20"/>
+              </w:rPr>
+            </w:pPr>
+            <w:r>
+              <w:rPr>
+                <w:sz w:val="20"/>
+                <w:szCs w:val="20"/>
+              </w:rPr>
+              <w:t>Equipo de planificación</w:t>
+            </w:r>
           </w:p>
         </w:tc>
       </w:tr>
@@ -686,8 +1209,18 @@
           <w:p>
             <w:pPr>
               <w:spacing w:afterAutospacing="0"/>
-              <w:jc w:val="both"/>
-            </w:pPr>
+              <w:rPr>
+                <w:sz w:val="20"/>
+                <w:szCs w:val="20"/>
+              </w:rPr>
+            </w:pPr>
+            <w:r>
+              <w:rPr>
+                <w:sz w:val="20"/>
+                <w:szCs w:val="20"/>
+              </w:rPr>
+              <w:t>P1.1</w:t>
+            </w:r>
           </w:p>
         </w:tc>
         <w:tc>
@@ -697,8 +1230,18 @@
           <w:p>
             <w:pPr>
               <w:spacing w:afterAutospacing="0"/>
-              <w:jc w:val="both"/>
-            </w:pPr>
+              <w:rPr>
+                <w:sz w:val="20"/>
+                <w:szCs w:val="20"/>
+              </w:rPr>
+            </w:pPr>
+            <w:r>
+              <w:rPr>
+                <w:sz w:val="20"/>
+                <w:szCs w:val="20"/>
+              </w:rPr>
+              <w:t>Realización de documentos</w:t>
+            </w:r>
           </w:p>
         </w:tc>
         <w:tc>
@@ -708,19 +1251,40 @@
           <w:p>
             <w:pPr>
               <w:spacing w:afterAutospacing="0"/>
-              <w:jc w:val="both"/>
-            </w:pPr>
-          </w:p>
-        </w:tc>
-        <w:tc>
-          <w:tcPr>
-            <w:tcW w:w="2019" w:type="dxa"/>
-          </w:tcPr>
-          <w:p>
-            <w:pPr>
-              <w:spacing w:afterAutospacing="0"/>
-              <w:jc w:val="both"/>
-            </w:pPr>
+              <w:rPr>
+                <w:sz w:val="20"/>
+                <w:szCs w:val="20"/>
+                <w:u w:val="single"/>
+              </w:rPr>
+            </w:pPr>
+            <w:r>
+              <w:rPr>
+                <w:sz w:val="20"/>
+                <w:szCs w:val="20"/>
+              </w:rPr>
+              <w:t>Revisar la claridad y coherencia de los documentos y garantizar que la información contenida en ellos esté alineada y en consonancia con la recogida en el paquete de trabajo con ID I1.1, asegurando que toda la información sea consistente y contrastada.</w:t>
+            </w:r>
+          </w:p>
+        </w:tc>
+        <w:tc>
+          <w:tcPr>
+            <w:tcW w:w="1523" w:type="dxa"/>
+          </w:tcPr>
+          <w:p>
+            <w:pPr>
+              <w:spacing w:afterAutospacing="0"/>
+              <w:rPr>
+                <w:sz w:val="20"/>
+                <w:szCs w:val="20"/>
+              </w:rPr>
+            </w:pPr>
+            <w:r>
+              <w:rPr>
+                <w:sz w:val="20"/>
+                <w:szCs w:val="20"/>
+              </w:rPr>
+              <w:t>Equipo de planificación</w:t>
+            </w:r>
           </w:p>
         </w:tc>
       </w:tr>
@@ -732,8 +1296,18 @@
           <w:p>
             <w:pPr>
               <w:spacing w:afterAutospacing="0"/>
-              <w:jc w:val="both"/>
-            </w:pPr>
+              <w:rPr>
+                <w:sz w:val="20"/>
+                <w:szCs w:val="20"/>
+              </w:rPr>
+            </w:pPr>
+            <w:r>
+              <w:rPr>
+                <w:sz w:val="20"/>
+                <w:szCs w:val="20"/>
+              </w:rPr>
+              <w:t>P1.2</w:t>
+            </w:r>
           </w:p>
         </w:tc>
         <w:tc>
@@ -743,8 +1317,18 @@
           <w:p>
             <w:pPr>
               <w:spacing w:afterAutospacing="0"/>
-              <w:jc w:val="both"/>
-            </w:pPr>
+              <w:rPr>
+                <w:sz w:val="20"/>
+                <w:szCs w:val="20"/>
+              </w:rPr>
+            </w:pPr>
+            <w:r>
+              <w:rPr>
+                <w:sz w:val="20"/>
+                <w:szCs w:val="20"/>
+              </w:rPr>
+              <w:t>Formación</w:t>
+            </w:r>
           </w:p>
         </w:tc>
         <w:tc>
@@ -754,18 +1338,47 @@
           <w:p>
             <w:pPr>
               <w:spacing w:afterAutospacing="0"/>
-              <w:jc w:val="both"/>
-            </w:pPr>
-          </w:p>
-        </w:tc>
-        <w:tc>
-          <w:tcPr>
-            <w:tcW w:w="2019" w:type="dxa"/>
-          </w:tcPr>
-          <w:p>
-            <w:pPr>
-              <w:spacing w:afterAutospacing="0"/>
-              <w:jc w:val="both"/>
+              <w:rPr>
+                <w:sz w:val="20"/>
+                <w:szCs w:val="20"/>
+              </w:rPr>
+            </w:pPr>
+            <w:r>
+              <w:rPr>
+                <w:sz w:val="20"/>
+                <w:szCs w:val="20"/>
+              </w:rPr>
+              <w:t>Producir un prototipo funcional o una solución concreta que evidencie el buen desarrollo del proyecto y la aplicación efectiva de las tecnologías adquiridas</w:t>
+            </w:r>
+          </w:p>
+        </w:tc>
+        <w:tc>
+          <w:tcPr>
+            <w:tcW w:w="1523" w:type="dxa"/>
+          </w:tcPr>
+          <w:p>
+            <w:pPr>
+              <w:spacing w:afterAutospacing="0"/>
+              <w:rPr>
+                <w:sz w:val="20"/>
+                <w:szCs w:val="20"/>
+              </w:rPr>
+            </w:pPr>
+            <w:r>
+              <w:rPr>
+                <w:sz w:val="20"/>
+                <w:szCs w:val="20"/>
+              </w:rPr>
+              <w:t>Equipo de desarrollo</w:t>
+            </w:r>
+          </w:p>
+          <w:p>
+            <w:pPr>
+              <w:spacing w:afterAutospacing="0"/>
+              <w:rPr>
+                <w:sz w:val="20"/>
+                <w:szCs w:val="20"/>
+              </w:rPr>
             </w:pPr>
           </w:p>
         </w:tc>
@@ -778,7 +1391,27 @@
           <w:p>
             <w:pPr>
               <w:spacing w:afterAutospacing="0"/>
-              <w:jc w:val="both"/>
+              <w:rPr>
+                <w:sz w:val="20"/>
+                <w:szCs w:val="20"/>
+              </w:rPr>
+            </w:pPr>
+            <w:proofErr w:type="gramStart"/>
+            <w:r>
+              <w:rPr>
+                <w:sz w:val="20"/>
+                <w:szCs w:val="20"/>
+              </w:rPr>
+              <w:t>EX.Y</w:t>
+            </w:r>
+            <w:proofErr w:type="gramEnd"/>
+          </w:p>
+          <w:p>
+            <w:pPr>
+              <w:rPr>
+                <w:sz w:val="20"/>
+                <w:szCs w:val="20"/>
+              </w:rPr>
             </w:pPr>
           </w:p>
         </w:tc>
@@ -789,8 +1422,19 @@
           <w:p>
             <w:pPr>
               <w:spacing w:afterAutospacing="0"/>
-              <w:jc w:val="both"/>
-            </w:pPr>
+              <w:rPr>
+                <w:sz w:val="20"/>
+                <w:szCs w:val="20"/>
+              </w:rPr>
+            </w:pPr>
+            <w:r>
+              <w:rPr>
+                <w:sz w:val="20"/>
+                <w:szCs w:val="20"/>
+              </w:rPr>
+              <w:lastRenderedPageBreak/>
+              <w:t>Ejecución</w:t>
+            </w:r>
           </w:p>
         </w:tc>
         <w:tc>
@@ -800,19 +1444,56 @@
           <w:p>
             <w:pPr>
               <w:spacing w:afterAutospacing="0"/>
-              <w:jc w:val="both"/>
-            </w:pPr>
-          </w:p>
-        </w:tc>
-        <w:tc>
-          <w:tcPr>
-            <w:tcW w:w="2019" w:type="dxa"/>
-          </w:tcPr>
-          <w:p>
-            <w:pPr>
-              <w:spacing w:afterAutospacing="0"/>
-              <w:jc w:val="both"/>
-            </w:pPr>
+              <w:rPr>
+                <w:sz w:val="20"/>
+                <w:szCs w:val="20"/>
+              </w:rPr>
+            </w:pPr>
+            <w:r>
+              <w:rPr>
+                <w:sz w:val="20"/>
+                <w:szCs w:val="20"/>
+              </w:rPr>
+              <w:t xml:space="preserve">La forma de demostrar la calidad para todas las actividades del </w:t>
+            </w:r>
+            <w:r>
+              <w:rPr>
+                <w:sz w:val="20"/>
+                <w:szCs w:val="20"/>
+              </w:rPr>
+              <w:lastRenderedPageBreak/>
+              <w:t>paquete de ejecución será mediante la implementación de pruebas unitarias</w:t>
+            </w:r>
+          </w:p>
+        </w:tc>
+        <w:tc>
+          <w:tcPr>
+            <w:tcW w:w="1523" w:type="dxa"/>
+          </w:tcPr>
+          <w:p>
+            <w:pPr>
+              <w:spacing w:afterAutospacing="0"/>
+              <w:rPr>
+                <w:sz w:val="20"/>
+                <w:szCs w:val="20"/>
+              </w:rPr>
+            </w:pPr>
+            <w:r>
+              <w:rPr>
+                <w:sz w:val="20"/>
+                <w:szCs w:val="20"/>
+              </w:rPr>
+              <w:lastRenderedPageBreak/>
+              <w:t xml:space="preserve">Equipo de </w:t>
+            </w:r>
+            <w:r>
+              <w:rPr>
+                <w:sz w:val="20"/>
+                <w:szCs w:val="20"/>
+              </w:rPr>
+              <w:lastRenderedPageBreak/>
+              <w:t>desarrollo</w:t>
+            </w:r>
           </w:p>
         </w:tc>
       </w:tr>
@@ -824,8 +1505,19 @@
           <w:p>
             <w:pPr>
               <w:spacing w:afterAutospacing="0"/>
-              <w:jc w:val="both"/>
-            </w:pPr>
+              <w:rPr>
+                <w:sz w:val="20"/>
+                <w:szCs w:val="20"/>
+              </w:rPr>
+            </w:pPr>
+            <w:r>
+              <w:rPr>
+                <w:sz w:val="20"/>
+                <w:szCs w:val="20"/>
+              </w:rPr>
+              <w:lastRenderedPageBreak/>
+              <w:t>E3.2</w:t>
+            </w:r>
           </w:p>
         </w:tc>
         <w:tc>
@@ -835,8 +1527,18 @@
           <w:p>
             <w:pPr>
               <w:spacing w:afterAutospacing="0"/>
-              <w:jc w:val="both"/>
-            </w:pPr>
+              <w:rPr>
+                <w:sz w:val="20"/>
+                <w:szCs w:val="20"/>
+              </w:rPr>
+            </w:pPr>
+            <w:r>
+              <w:rPr>
+                <w:sz w:val="20"/>
+                <w:szCs w:val="20"/>
+              </w:rPr>
+              <w:t>Información al usuario</w:t>
+            </w:r>
           </w:p>
         </w:tc>
         <w:tc>
@@ -846,19 +1548,298 @@
           <w:p>
             <w:pPr>
               <w:spacing w:afterAutospacing="0"/>
-              <w:jc w:val="both"/>
-            </w:pPr>
-          </w:p>
-        </w:tc>
-        <w:tc>
-          <w:tcPr>
-            <w:tcW w:w="2019" w:type="dxa"/>
-          </w:tcPr>
-          <w:p>
-            <w:pPr>
-              <w:spacing w:afterAutospacing="0"/>
-              <w:jc w:val="both"/>
-            </w:pPr>
+              <w:rPr>
+                <w:sz w:val="20"/>
+                <w:szCs w:val="20"/>
+              </w:rPr>
+            </w:pPr>
+            <w:r>
+              <w:rPr>
+                <w:sz w:val="20"/>
+                <w:szCs w:val="20"/>
+              </w:rPr>
+              <w:t>Se creará un manual de usuario el cual será validado por el patrocinador para el posterior uso de los usuarios</w:t>
+            </w:r>
+          </w:p>
+        </w:tc>
+        <w:tc>
+          <w:tcPr>
+            <w:tcW w:w="1523" w:type="dxa"/>
+          </w:tcPr>
+          <w:p>
+            <w:pPr>
+              <w:spacing w:afterAutospacing="0"/>
+              <w:rPr>
+                <w:sz w:val="20"/>
+                <w:szCs w:val="20"/>
+              </w:rPr>
+            </w:pPr>
+            <w:r>
+              <w:rPr>
+                <w:sz w:val="20"/>
+                <w:szCs w:val="20"/>
+              </w:rPr>
+              <w:t>Equipo de desarrollo</w:t>
+            </w:r>
+          </w:p>
+        </w:tc>
+      </w:tr>
+      <w:tr>
+        <w:tc>
+          <w:tcPr>
+            <w:tcW w:w="1124" w:type="dxa"/>
+          </w:tcPr>
+          <w:p>
+            <w:pPr>
+              <w:spacing w:afterAutospacing="0"/>
+              <w:rPr>
+                <w:sz w:val="20"/>
+                <w:szCs w:val="20"/>
+              </w:rPr>
+            </w:pPr>
+            <w:r>
+              <w:rPr>
+                <w:sz w:val="20"/>
+                <w:szCs w:val="20"/>
+              </w:rPr>
+              <w:t>SC1.1</w:t>
+            </w:r>
+          </w:p>
+        </w:tc>
+        <w:tc>
+          <w:tcPr>
+            <w:tcW w:w="2267" w:type="dxa"/>
+          </w:tcPr>
+          <w:p>
+            <w:pPr>
+              <w:spacing w:afterAutospacing="0"/>
+              <w:rPr>
+                <w:sz w:val="20"/>
+                <w:szCs w:val="20"/>
+              </w:rPr>
+            </w:pPr>
+            <w:r>
+              <w:rPr>
+                <w:sz w:val="20"/>
+                <w:szCs w:val="20"/>
+              </w:rPr>
+              <w:t>Registros</w:t>
+            </w:r>
+          </w:p>
+        </w:tc>
+        <w:tc>
+          <w:tcPr>
+            <w:tcW w:w="5606" w:type="dxa"/>
+          </w:tcPr>
+          <w:p>
+            <w:pPr>
+              <w:spacing w:afterAutospacing="0"/>
+              <w:rPr>
+                <w:sz w:val="20"/>
+                <w:szCs w:val="20"/>
+              </w:rPr>
+            </w:pPr>
+            <w:r>
+              <w:rPr>
+                <w:sz w:val="20"/>
+                <w:szCs w:val="20"/>
+              </w:rPr>
+              <w:t>Evidenciar todo lo que ha ocurrido durante el proceso de ejecución, es decir, si hay fallos, evidenciarlos, si hay usos de fuentes externas, mencionarlas…</w:t>
+            </w:r>
+          </w:p>
+        </w:tc>
+        <w:tc>
+          <w:tcPr>
+            <w:tcW w:w="1523" w:type="dxa"/>
+          </w:tcPr>
+          <w:p>
+            <w:pPr>
+              <w:spacing w:afterAutospacing="0"/>
+              <w:rPr>
+                <w:sz w:val="20"/>
+                <w:szCs w:val="20"/>
+              </w:rPr>
+            </w:pPr>
+            <w:r>
+              <w:rPr>
+                <w:sz w:val="20"/>
+                <w:szCs w:val="20"/>
+              </w:rPr>
+              <w:t>Equipo de planificación y desarrollo</w:t>
+            </w:r>
+          </w:p>
+        </w:tc>
+      </w:tr>
+      <w:tr>
+        <w:tc>
+          <w:tcPr>
+            <w:tcW w:w="1124" w:type="dxa"/>
+          </w:tcPr>
+          <w:p>
+            <w:pPr>
+              <w:spacing w:afterAutospacing="0"/>
+              <w:rPr>
+                <w:sz w:val="20"/>
+                <w:szCs w:val="20"/>
+              </w:rPr>
+            </w:pPr>
+            <w:r>
+              <w:rPr>
+                <w:sz w:val="20"/>
+                <w:szCs w:val="20"/>
+              </w:rPr>
+              <w:t>SC1.2</w:t>
+            </w:r>
+          </w:p>
+        </w:tc>
+        <w:tc>
+          <w:tcPr>
+            <w:tcW w:w="2267" w:type="dxa"/>
+          </w:tcPr>
+          <w:p>
+            <w:pPr>
+              <w:spacing w:afterAutospacing="0"/>
+              <w:rPr>
+                <w:sz w:val="20"/>
+                <w:szCs w:val="20"/>
+              </w:rPr>
+            </w:pPr>
+            <w:r>
+              <w:rPr>
+                <w:sz w:val="20"/>
+                <w:szCs w:val="20"/>
+              </w:rPr>
+              <w:t>Informes</w:t>
+            </w:r>
+          </w:p>
+        </w:tc>
+        <w:tc>
+          <w:tcPr>
+            <w:tcW w:w="5606" w:type="dxa"/>
+          </w:tcPr>
+          <w:p>
+            <w:pPr>
+              <w:spacing w:afterAutospacing="0"/>
+              <w:rPr>
+                <w:sz w:val="20"/>
+                <w:szCs w:val="20"/>
+              </w:rPr>
+            </w:pPr>
+            <w:r>
+              <w:rPr>
+                <w:sz w:val="20"/>
+                <w:szCs w:val="20"/>
+              </w:rPr>
+              <w:t>Evidenciar todo lo que ha ocurrido durante el proceso de ejecución, es decir, si hay fallos, evidenciarlos, si hay usos de fuentes externas, mencionarlas…</w:t>
+            </w:r>
+          </w:p>
+        </w:tc>
+        <w:tc>
+          <w:tcPr>
+            <w:tcW w:w="1523" w:type="dxa"/>
+          </w:tcPr>
+          <w:p>
+            <w:pPr>
+              <w:spacing w:afterAutospacing="0"/>
+              <w:rPr>
+                <w:sz w:val="20"/>
+                <w:szCs w:val="20"/>
+              </w:rPr>
+            </w:pPr>
+            <w:r>
+              <w:rPr>
+                <w:sz w:val="20"/>
+                <w:szCs w:val="20"/>
+              </w:rPr>
+              <w:t>Equipo de planificación y desarrollo</w:t>
+            </w:r>
+          </w:p>
+        </w:tc>
+      </w:tr>
+      <w:tr>
+        <w:tc>
+          <w:tcPr>
+            <w:tcW w:w="1124" w:type="dxa"/>
+          </w:tcPr>
+          <w:p>
+            <w:pPr>
+              <w:spacing w:afterAutospacing="0"/>
+              <w:rPr>
+                <w:sz w:val="20"/>
+                <w:szCs w:val="20"/>
+              </w:rPr>
+            </w:pPr>
+            <w:r>
+              <w:rPr>
+                <w:sz w:val="20"/>
+                <w:szCs w:val="20"/>
+              </w:rPr>
+              <w:t>C1.2</w:t>
+            </w:r>
+          </w:p>
+        </w:tc>
+        <w:tc>
+          <w:tcPr>
+            <w:tcW w:w="2267" w:type="dxa"/>
+          </w:tcPr>
+          <w:p>
+            <w:pPr>
+              <w:spacing w:afterAutospacing="0"/>
+              <w:rPr>
+                <w:sz w:val="20"/>
+                <w:szCs w:val="20"/>
+              </w:rPr>
+            </w:pPr>
+            <w:r>
+              <w:rPr>
+                <w:sz w:val="20"/>
+                <w:szCs w:val="20"/>
+              </w:rPr>
+              <w:t>Entrega</w:t>
+            </w:r>
+          </w:p>
+        </w:tc>
+        <w:tc>
+          <w:tcPr>
+            <w:tcW w:w="5606" w:type="dxa"/>
+          </w:tcPr>
+          <w:p>
+            <w:pPr>
+              <w:spacing w:afterAutospacing="0"/>
+              <w:rPr>
+                <w:sz w:val="20"/>
+                <w:szCs w:val="20"/>
+              </w:rPr>
+            </w:pPr>
+            <w:r>
+              <w:rPr>
+                <w:sz w:val="20"/>
+                <w:szCs w:val="20"/>
+              </w:rPr>
+              <w:t>Presentación que evidencie todo el trabajo realizado durante todos los paquetes de trabajo</w:t>
+            </w:r>
+          </w:p>
+        </w:tc>
+        <w:tc>
+          <w:tcPr>
+            <w:tcW w:w="1523" w:type="dxa"/>
+          </w:tcPr>
+          <w:p>
+            <w:pPr>
+              <w:spacing w:afterAutospacing="0"/>
+              <w:rPr>
+                <w:sz w:val="20"/>
+                <w:szCs w:val="20"/>
+                <w:u w:val="single"/>
+              </w:rPr>
+            </w:pPr>
+            <w:r>
+              <w:rPr>
+                <w:sz w:val="20"/>
+                <w:szCs w:val="20"/>
+              </w:rPr>
+              <w:t>Equipo de planificación</w:t>
+            </w:r>
           </w:p>
         </w:tc>
       </w:tr>
@@ -1102,19 +2083,11 @@
                 <w:b/>
               </w:rPr>
             </w:pPr>
-            <w:proofErr w:type="spellStart"/>
-            <w:r>
-              <w:rPr>
-                <w:b/>
-              </w:rPr>
-              <w:t>EDT</w:t>
-            </w:r>
-            <w:proofErr w:type="spellEnd"/>
-            <w:r>
-              <w:rPr>
-                <w:b/>
-              </w:rPr>
-              <w:t xml:space="preserve"> #</w:t>
+            <w:r>
+              <w:rPr>
+                <w:b/>
+              </w:rPr>
+              <w:t>EDT #</w:t>
             </w:r>
           </w:p>
         </w:tc>
@@ -1217,6 +2190,7 @@
               <w:spacing w:afterAutospacing="0"/>
               <w:jc w:val="both"/>
             </w:pPr>
+            <w:proofErr w:type="gramStart"/>
             <w:r>
               <w:rPr>
                 <w:rFonts w:cstheme="minorHAnsi"/>
@@ -1226,9 +2200,9 @@
                 <w:sz w:val="20"/>
                 <w:lang w:val="es-ES"/>
               </w:rPr>
-              <w:t xml:space="preserve">Actividad a incluir en el Diccionario de la </w:t>
-            </w:r>
-            <w:proofErr w:type="spellStart"/>
+              <w:t>Actividad a incluir</w:t>
+            </w:r>
+            <w:proofErr w:type="gramEnd"/>
             <w:r>
               <w:rPr>
                 <w:rFonts w:cstheme="minorHAnsi"/>
@@ -1238,19 +2212,7 @@
                 <w:sz w:val="20"/>
                 <w:lang w:val="es-ES"/>
               </w:rPr>
-              <w:t>EDT</w:t>
-            </w:r>
-            <w:proofErr w:type="spellEnd"/>
-            <w:r>
-              <w:rPr>
-                <w:rFonts w:cstheme="minorHAnsi"/>
-                <w:i/>
-                <w:iCs/>
-                <w:color w:val="0070C0"/>
-                <w:sz w:val="20"/>
-                <w:lang w:val="es-ES"/>
-              </w:rPr>
-              <w:t xml:space="preserve"> del paquete de trabajo.</w:t>
+              <w:t xml:space="preserve"> en el Diccionario de la EDT del paquete de trabajo.</w:t>
             </w:r>
           </w:p>
         </w:tc>
@@ -1495,6 +2457,7 @@
                 <w:bCs/>
               </w:rPr>
             </w:pPr>
+            <w:proofErr w:type="gramStart"/>
             <w:r>
               <w:rPr>
                 <w:rFonts w:eastAsia="Calibri" w:cs="HelveticaNeueLT Std Med"/>
@@ -1503,6 +2466,7 @@
               </w:rPr>
               <w:t>HITOS A INCLUIR</w:t>
             </w:r>
+            <w:proofErr w:type="gramEnd"/>
           </w:p>
         </w:tc>
       </w:tr>
@@ -1570,7 +2534,6 @@
         <w:tc>
           <w:tcPr>
             <w:tcW w:w="363" w:type="pct"/>
-            <w:vAlign w:val="center"/>
           </w:tcPr>
           <w:p>
             <w:pPr>
@@ -1582,12 +2545,18 @@
                 <w:szCs w:val="18"/>
               </w:rPr>
             </w:pPr>
+            <w:r>
+              <w:rPr>
+                <w:b/>
+                <w:sz w:val="20"/>
+              </w:rPr>
+              <w:t>H01</w:t>
+            </w:r>
           </w:p>
         </w:tc>
         <w:tc>
           <w:tcPr>
             <w:tcW w:w="4637" w:type="pct"/>
-            <w:vAlign w:val="center"/>
           </w:tcPr>
           <w:p>
             <w:pPr>
@@ -1599,6 +2568,13 @@
                 <w:szCs w:val="18"/>
               </w:rPr>
             </w:pPr>
+            <w:r>
+              <w:rPr>
+                <w:bCs/>
+                <w:sz w:val="20"/>
+              </w:rPr>
+              <w:t>En este hito tiene lugar la primera practica de la asignatura y el primer contacto con el equipo de trabajo y el patrocinador, se dan las directrices básicas para el comienzo del proyecto.</w:t>
+            </w:r>
           </w:p>
         </w:tc>
       </w:tr>
@@ -1609,7 +2585,6 @@
         <w:tc>
           <w:tcPr>
             <w:tcW w:w="363" w:type="pct"/>
-            <w:vAlign w:val="center"/>
           </w:tcPr>
           <w:p>
             <w:pPr>
@@ -1621,12 +2596,18 @@
                 <w:szCs w:val="18"/>
               </w:rPr>
             </w:pPr>
+            <w:r>
+              <w:rPr>
+                <w:b/>
+                <w:sz w:val="20"/>
+              </w:rPr>
+              <w:t>H02</w:t>
+            </w:r>
           </w:p>
         </w:tc>
         <w:tc>
           <w:tcPr>
             <w:tcW w:w="4637" w:type="pct"/>
-            <w:vAlign w:val="center"/>
           </w:tcPr>
           <w:p>
             <w:pPr>
@@ -1638,6 +2619,209 @@
                 <w:szCs w:val="18"/>
               </w:rPr>
             </w:pPr>
+            <w:r>
+              <w:rPr>
+                <w:bCs/>
+                <w:sz w:val="20"/>
+              </w:rPr>
+              <w:t>Se entregan los archivos relacionados con la gestión del proyecto.</w:t>
+            </w:r>
+          </w:p>
+        </w:tc>
+      </w:tr>
+      <w:tr>
+        <w:trPr>
+          <w:trHeight w:val="406"/>
+        </w:trPr>
+        <w:tc>
+          <w:tcPr>
+            <w:tcW w:w="363" w:type="pct"/>
+          </w:tcPr>
+          <w:p>
+            <w:pPr>
+              <w:spacing w:after="0" w:line="240" w:lineRule="auto"/>
+              <w:rPr>
+                <w:b/>
+                <w:sz w:val="20"/>
+              </w:rPr>
+            </w:pPr>
+            <w:r>
+              <w:rPr>
+                <w:b/>
+                <w:sz w:val="20"/>
+              </w:rPr>
+              <w:t>H03</w:t>
+            </w:r>
+          </w:p>
+        </w:tc>
+        <w:tc>
+          <w:tcPr>
+            <w:tcW w:w="4637" w:type="pct"/>
+          </w:tcPr>
+          <w:p>
+            <w:pPr>
+              <w:spacing w:after="0" w:line="240" w:lineRule="auto"/>
+              <w:rPr>
+                <w:rFonts w:eastAsia="Calibri" w:cs="HelveticaNeueLT Std Med"/>
+                <w:iCs/>
+                <w:sz w:val="18"/>
+                <w:szCs w:val="18"/>
+              </w:rPr>
+            </w:pPr>
+            <w:r>
+              <w:rPr>
+                <w:bCs/>
+                <w:sz w:val="20"/>
+              </w:rPr>
+              <w:t>Se completa la primera iteración SCRUM del proyecto dando lugar a un incremento del producto, enfocado a los usuarios.</w:t>
+            </w:r>
+          </w:p>
+        </w:tc>
+      </w:tr>
+      <w:tr>
+        <w:trPr>
+          <w:trHeight w:val="406"/>
+        </w:trPr>
+        <w:tc>
+          <w:tcPr>
+            <w:tcW w:w="363" w:type="pct"/>
+          </w:tcPr>
+          <w:p>
+            <w:pPr>
+              <w:spacing w:after="0" w:line="240" w:lineRule="auto"/>
+              <w:rPr>
+                <w:b/>
+                <w:sz w:val="20"/>
+              </w:rPr>
+            </w:pPr>
+            <w:r>
+              <w:rPr>
+                <w:b/>
+                <w:sz w:val="20"/>
+              </w:rPr>
+              <w:t>H04</w:t>
+            </w:r>
+          </w:p>
+        </w:tc>
+        <w:tc>
+          <w:tcPr>
+            <w:tcW w:w="4637" w:type="pct"/>
+          </w:tcPr>
+          <w:p>
+            <w:pPr>
+              <w:spacing w:after="0" w:line="240" w:lineRule="auto"/>
+              <w:rPr>
+                <w:rFonts w:eastAsia="Calibri" w:cs="HelveticaNeueLT Std Med"/>
+                <w:iCs/>
+                <w:sz w:val="18"/>
+                <w:szCs w:val="18"/>
+              </w:rPr>
+            </w:pPr>
+            <w:r>
+              <w:rPr>
+                <w:bCs/>
+                <w:sz w:val="20"/>
+              </w:rPr>
+              <w:t>Se completa la segunda iteración SCRUM del proyecto dando lugar a un incremento del producto, enfocado en la sección del administrador y los cursos.</w:t>
+            </w:r>
+          </w:p>
+        </w:tc>
+      </w:tr>
+      <w:tr>
+        <w:trPr>
+          <w:trHeight w:val="406"/>
+        </w:trPr>
+        <w:tc>
+          <w:tcPr>
+            <w:tcW w:w="363" w:type="pct"/>
+          </w:tcPr>
+          <w:p>
+            <w:pPr>
+              <w:spacing w:after="0" w:line="240" w:lineRule="auto"/>
+              <w:rPr>
+                <w:b/>
+                <w:sz w:val="20"/>
+              </w:rPr>
+            </w:pPr>
+            <w:r>
+              <w:rPr>
+                <w:b/>
+                <w:sz w:val="20"/>
+              </w:rPr>
+              <w:t>H05</w:t>
+            </w:r>
+          </w:p>
+        </w:tc>
+        <w:tc>
+          <w:tcPr>
+            <w:tcW w:w="4637" w:type="pct"/>
+          </w:tcPr>
+          <w:p>
+            <w:pPr>
+              <w:spacing w:after="0" w:line="240" w:lineRule="auto"/>
+              <w:rPr>
+                <w:rFonts w:eastAsia="Calibri" w:cs="HelveticaNeueLT Std Med"/>
+                <w:iCs/>
+                <w:sz w:val="18"/>
+                <w:szCs w:val="18"/>
+              </w:rPr>
+            </w:pPr>
+            <w:r>
+              <w:rPr>
+                <w:bCs/>
+                <w:sz w:val="20"/>
+              </w:rPr>
+              <w:t>Se completa la tercera iteración SCRUM del proyecto dando lugar a un incremento del producto, enfocado en el pago y matriculación en los cursos, además de realizar el manual de usuarios.</w:t>
+            </w:r>
+          </w:p>
+        </w:tc>
+      </w:tr>
+      <w:tr>
+        <w:trPr>
+          <w:trHeight w:val="406"/>
+        </w:trPr>
+        <w:tc>
+          <w:tcPr>
+            <w:tcW w:w="363" w:type="pct"/>
+          </w:tcPr>
+          <w:p>
+            <w:pPr>
+              <w:spacing w:after="0" w:line="240" w:lineRule="auto"/>
+              <w:rPr>
+                <w:b/>
+                <w:sz w:val="20"/>
+              </w:rPr>
+            </w:pPr>
+            <w:r>
+              <w:rPr>
+                <w:b/>
+                <w:sz w:val="20"/>
+              </w:rPr>
+              <w:t>H06</w:t>
+            </w:r>
+          </w:p>
+        </w:tc>
+        <w:tc>
+          <w:tcPr>
+            <w:tcW w:w="4637" w:type="pct"/>
+          </w:tcPr>
+          <w:p>
+            <w:pPr>
+              <w:spacing w:after="0" w:line="240" w:lineRule="auto"/>
+              <w:rPr>
+                <w:rFonts w:eastAsia="Calibri" w:cs="HelveticaNeueLT Std Med"/>
+                <w:iCs/>
+                <w:sz w:val="18"/>
+                <w:szCs w:val="18"/>
+              </w:rPr>
+            </w:pPr>
+            <w:r>
+              <w:rPr>
+                <w:bCs/>
+                <w:sz w:val="20"/>
+              </w:rPr>
+              <w:t>Se produce la entrega de los productos completos, la aplicación web, los documentos necesarios y el manual de usuarios, todos entregados debidamente siguiendo las directrices de entrega, además de tener lugar la finalización del proyecto, realizando una defensa de este.</w:t>
+            </w:r>
           </w:p>
         </w:tc>
       </w:tr>
@@ -1648,6 +2832,250 @@
         <w:jc w:val="both"/>
       </w:pPr>
     </w:p>
+    <w:p>
+      <w:pPr>
+        <w:spacing w:after="0" w:afterAutospacing="0"/>
+        <w:jc w:val="both"/>
+      </w:pPr>
+    </w:p>
+    <w:p>
+      <w:pPr>
+        <w:spacing w:after="0" w:afterAutospacing="0"/>
+        <w:jc w:val="both"/>
+      </w:pPr>
+    </w:p>
+    <w:p>
+      <w:pPr>
+        <w:spacing w:after="0" w:afterAutospacing="0"/>
+        <w:jc w:val="both"/>
+      </w:pPr>
+    </w:p>
+    <w:tbl>
+      <w:tblPr>
+        <w:tblW w:w="4995" w:type="pct"/>
+        <w:tblInd w:w="18" w:type="dxa"/>
+        <w:tblBorders>
+          <w:top w:val="single" w:sz="4" w:space="0" w:color="auto"/>
+          <w:left w:val="single" w:sz="4" w:space="0" w:color="auto"/>
+          <w:bottom w:val="single" w:sz="4" w:space="0" w:color="auto"/>
+          <w:right w:val="single" w:sz="4" w:space="0" w:color="auto"/>
+          <w:insideH w:val="single" w:sz="4" w:space="0" w:color="auto"/>
+          <w:insideV w:val="single" w:sz="4" w:space="0" w:color="auto"/>
+        </w:tblBorders>
+        <w:tblLook w:val="00A0" w:firstRow="1" w:lastRow="0" w:firstColumn="1" w:lastColumn="0" w:noHBand="0" w:noVBand="0"/>
+      </w:tblPr>
+      <w:tblGrid>
+        <w:gridCol w:w="1271"/>
+        <w:gridCol w:w="9734"/>
+      </w:tblGrid>
+      <w:tr>
+        <w:trPr>
+          <w:trHeight w:val="241"/>
+        </w:trPr>
+        <w:tc>
+          <w:tcPr>
+            <w:tcW w:w="5000" w:type="pct"/>
+            <w:gridSpan w:val="2"/>
+            <w:shd w:val="clear" w:color="auto" w:fill="D9D9D9" w:themeFill="background1" w:themeFillShade="D9"/>
+            <w:vAlign w:val="bottom"/>
+          </w:tcPr>
+          <w:p>
+            <w:pPr>
+              <w:spacing w:after="0" w:line="240" w:lineRule="auto"/>
+              <w:rPr>
+                <w:rFonts w:eastAsia="Calibri" w:cs="HelveticaNeueLT Std Med"/>
+                <w:b/>
+                <w:bCs/>
+              </w:rPr>
+            </w:pPr>
+            <w:proofErr w:type="gramStart"/>
+            <w:r>
+              <w:rPr>
+                <w:rFonts w:eastAsia="Calibri" w:cs="HelveticaNeueLT Std Med"/>
+                <w:b/>
+                <w:bCs/>
+              </w:rPr>
+              <w:t>REUNIONES A REALIZAR</w:t>
+            </w:r>
+            <w:proofErr w:type="gramEnd"/>
+          </w:p>
+        </w:tc>
+      </w:tr>
+      <w:tr>
+        <w:trPr>
+          <w:trHeight w:val="286"/>
+        </w:trPr>
+        <w:tc>
+          <w:tcPr>
+            <w:tcW w:w="363" w:type="pct"/>
+            <w:shd w:val="clear" w:color="auto" w:fill="D9D9D9" w:themeFill="background1" w:themeFillShade="D9"/>
+            <w:vAlign w:val="center"/>
+          </w:tcPr>
+          <w:p>
+            <w:pPr>
+              <w:spacing w:after="0" w:line="240" w:lineRule="auto"/>
+              <w:jc w:val="center"/>
+              <w:rPr>
+                <w:rFonts w:eastAsia="Calibri" w:cs="HelveticaNeueLT Std Med"/>
+                <w:b/>
+                <w:bCs/>
+              </w:rPr>
+            </w:pPr>
+            <w:r>
+              <w:rPr>
+                <w:rFonts w:eastAsia="Calibri" w:cs="HelveticaNeueLT Std Med"/>
+                <w:b/>
+                <w:bCs/>
+              </w:rPr>
+              <w:t>#</w:t>
+            </w:r>
+          </w:p>
+        </w:tc>
+        <w:tc>
+          <w:tcPr>
+            <w:tcW w:w="4637" w:type="pct"/>
+            <w:shd w:val="clear" w:color="auto" w:fill="D9D9D9" w:themeFill="background1" w:themeFillShade="D9"/>
+            <w:vAlign w:val="center"/>
+          </w:tcPr>
+          <w:p>
+            <w:pPr>
+              <w:spacing w:after="0" w:line="240" w:lineRule="auto"/>
+              <w:jc w:val="center"/>
+              <w:rPr>
+                <w:rFonts w:eastAsia="Calibri" w:cs="HelveticaNeueLT Std Med"/>
+                <w:b/>
+                <w:bCs/>
+              </w:rPr>
+            </w:pPr>
+            <w:r>
+              <w:rPr>
+                <w:rFonts w:eastAsia="Calibri" w:cs="HelveticaNeueLT Std Med"/>
+                <w:b/>
+                <w:bCs/>
+              </w:rPr>
+              <w:t>DESCRIPCIÓN</w:t>
+            </w:r>
+          </w:p>
+        </w:tc>
+      </w:tr>
+      <w:tr>
+        <w:trPr>
+          <w:trHeight w:val="386"/>
+        </w:trPr>
+        <w:tc>
+          <w:tcPr>
+            <w:tcW w:w="363" w:type="pct"/>
+            <w:vAlign w:val="center"/>
+          </w:tcPr>
+          <w:p>
+            <w:pPr>
+              <w:spacing w:after="0" w:line="240" w:lineRule="auto"/>
+              <w:jc w:val="center"/>
+              <w:rPr>
+                <w:rFonts w:eastAsia="Calibri" w:cs="HelveticaNeueLT Std Med"/>
+                <w:iCs/>
+                <w:sz w:val="20"/>
+                <w:szCs w:val="20"/>
+              </w:rPr>
+            </w:pPr>
+            <w:r>
+              <w:rPr>
+                <w:rFonts w:eastAsia="Calibri" w:cs="HelveticaNeueLT Std Med"/>
+                <w:iCs/>
+                <w:sz w:val="20"/>
+                <w:szCs w:val="20"/>
+              </w:rPr>
+              <w:lastRenderedPageBreak/>
+              <w:t>Reuniones periódicas</w:t>
+            </w:r>
+          </w:p>
+        </w:tc>
+        <w:tc>
+          <w:tcPr>
+            <w:tcW w:w="4637" w:type="pct"/>
+            <w:vAlign w:val="center"/>
+          </w:tcPr>
+          <w:p>
+            <w:pPr>
+              <w:spacing w:after="0" w:line="240" w:lineRule="auto"/>
+              <w:rPr>
+                <w:rFonts w:eastAsia="Calibri" w:cs="HelveticaNeueLT Std Med"/>
+                <w:iCs/>
+                <w:sz w:val="20"/>
+                <w:szCs w:val="20"/>
+              </w:rPr>
+            </w:pPr>
+            <w:r>
+              <w:rPr>
+                <w:rFonts w:eastAsia="Calibri" w:cs="HelveticaNeueLT Std Med"/>
+                <w:iCs/>
+                <w:sz w:val="20"/>
+                <w:szCs w:val="20"/>
+              </w:rPr>
+              <w:t>Se realizarán reuniones periódicas bajo demanda del equipo de trabajo para comentar los avances de los días anteriores, planificar las tareas a realizar y solucionar problemas encontrados</w:t>
+            </w:r>
+          </w:p>
+        </w:tc>
+      </w:tr>
+      <w:tr>
+        <w:trPr>
+          <w:trHeight w:val="406"/>
+        </w:trPr>
+        <w:tc>
+          <w:tcPr>
+            <w:tcW w:w="363" w:type="pct"/>
+            <w:vAlign w:val="center"/>
+          </w:tcPr>
+          <w:p>
+            <w:pPr>
+              <w:spacing w:after="0" w:line="240" w:lineRule="auto"/>
+              <w:jc w:val="center"/>
+              <w:rPr>
+                <w:rFonts w:eastAsia="Calibri" w:cs="HelveticaNeueLT Std Med"/>
+                <w:iCs/>
+                <w:sz w:val="20"/>
+                <w:szCs w:val="20"/>
+              </w:rPr>
+            </w:pPr>
+            <w:r>
+              <w:rPr>
+                <w:rFonts w:eastAsia="Calibri" w:cs="HelveticaNeueLT Std Med"/>
+                <w:iCs/>
+                <w:sz w:val="20"/>
+                <w:szCs w:val="20"/>
+              </w:rPr>
+              <w:t>Reuniones semanales con el patrocinador</w:t>
+            </w:r>
+          </w:p>
+        </w:tc>
+        <w:tc>
+          <w:tcPr>
+            <w:tcW w:w="4637" w:type="pct"/>
+            <w:vAlign w:val="center"/>
+          </w:tcPr>
+          <w:p>
+            <w:pPr>
+              <w:spacing w:after="0" w:line="240" w:lineRule="auto"/>
+              <w:rPr>
+                <w:rFonts w:eastAsia="Calibri" w:cs="HelveticaNeueLT Std Med"/>
+                <w:iCs/>
+                <w:sz w:val="20"/>
+                <w:szCs w:val="20"/>
+              </w:rPr>
+            </w:pPr>
+            <w:r>
+              <w:rPr>
+                <w:rFonts w:eastAsia="Calibri" w:cs="HelveticaNeueLT Std Med"/>
+                <w:iCs/>
+                <w:sz w:val="20"/>
+                <w:szCs w:val="20"/>
+              </w:rPr>
+              <w:t>Se realizarán reuniones con el patrocinador todos los miércoles (con posibilidad de tener alguna más) para que el patrocinador nos proporcione una retroalimentación sobre los entregables y señalar posibles áreas de mejora en la calidad de estos.</w:t>
+            </w:r>
+          </w:p>
+        </w:tc>
+      </w:tr>
+    </w:tbl>
     <w:p>
       <w:pPr>
         <w:spacing w:after="0" w:afterAutospacing="0"/>
@@ -1692,14 +3120,16 @@
                 <w:bCs/>
               </w:rPr>
             </w:pPr>
+            <w:proofErr w:type="gramStart"/>
             <w:r>
               <w:rPr>
                 <w:rFonts w:eastAsia="Calibri" w:cs="HelveticaNeueLT Std Med"/>
                 <w:b/>
                 <w:bCs/>
               </w:rPr>
-              <w:t>REUNIONES A REALIZAR</w:t>
-            </w:r>
+              <w:t>INFORMES A ELABORAR</w:t>
+            </w:r>
+            <w:proofErr w:type="gramEnd"/>
           </w:p>
         </w:tc>
       </w:tr>
@@ -1779,6 +3209,15 @@
                 <w:szCs w:val="18"/>
               </w:rPr>
             </w:pPr>
+            <w:r>
+              <w:rPr>
+                <w:rFonts w:eastAsia="Calibri" w:cs="HelveticaNeueLT Std Med"/>
+                <w:iCs/>
+                <w:sz w:val="18"/>
+                <w:szCs w:val="18"/>
+              </w:rPr>
+              <w:t>01</w:t>
+            </w:r>
           </w:p>
         </w:tc>
         <w:tc>
@@ -1796,6 +3235,15 @@
                 <w:szCs w:val="18"/>
               </w:rPr>
             </w:pPr>
+            <w:r>
+              <w:rPr>
+                <w:rFonts w:eastAsia="Calibri" w:cs="HelveticaNeueLT Std Med"/>
+                <w:iCs/>
+                <w:sz w:val="18"/>
+                <w:szCs w:val="18"/>
+              </w:rPr>
+              <w:t>Se realizarán informes al hacer cambios significativos en procesos, entregables o actividades relacionadas con los estándares de calidad</w:t>
+            </w:r>
           </w:p>
         </w:tc>
       </w:tr>
@@ -1818,6 +3266,15 @@
                 <w:szCs w:val="18"/>
               </w:rPr>
             </w:pPr>
+            <w:r>
+              <w:rPr>
+                <w:rFonts w:eastAsia="Calibri" w:cs="HelveticaNeueLT Std Med"/>
+                <w:iCs/>
+                <w:sz w:val="18"/>
+                <w:szCs w:val="18"/>
+              </w:rPr>
+              <w:t>02</w:t>
+            </w:r>
           </w:p>
         </w:tc>
         <w:tc>
@@ -1835,6 +3292,72 @@
                 <w:szCs w:val="18"/>
               </w:rPr>
             </w:pPr>
+            <w:r>
+              <w:rPr>
+                <w:rFonts w:eastAsia="Calibri" w:cs="HelveticaNeueLT Std Med"/>
+                <w:iCs/>
+                <w:sz w:val="18"/>
+                <w:szCs w:val="18"/>
+              </w:rPr>
+              <w:t>Se realizarán informes sobre la herramienta seleccionada para la cobertura de líneas de código</w:t>
+            </w:r>
+          </w:p>
+        </w:tc>
+      </w:tr>
+      <w:tr>
+        <w:trPr>
+          <w:trHeight w:val="406"/>
+        </w:trPr>
+        <w:tc>
+          <w:tcPr>
+            <w:tcW w:w="363" w:type="pct"/>
+            <w:vAlign w:val="center"/>
+          </w:tcPr>
+          <w:p>
+            <w:pPr>
+              <w:spacing w:after="0" w:line="240" w:lineRule="auto"/>
+              <w:rPr>
+                <w:rFonts w:eastAsia="Calibri" w:cs="HelveticaNeueLT Std Med"/>
+                <w:iCs/>
+                <w:sz w:val="18"/>
+                <w:szCs w:val="18"/>
+              </w:rPr>
+            </w:pPr>
+            <w:r>
+              <w:rPr>
+                <w:rFonts w:eastAsia="Calibri" w:cs="HelveticaNeueLT Std Med"/>
+                <w:iCs/>
+                <w:sz w:val="18"/>
+                <w:szCs w:val="18"/>
+              </w:rPr>
+              <w:t>03</w:t>
+            </w:r>
+          </w:p>
+        </w:tc>
+        <w:tc>
+          <w:tcPr>
+            <w:tcW w:w="4637" w:type="pct"/>
+            <w:vAlign w:val="center"/>
+          </w:tcPr>
+          <w:p>
+            <w:pPr>
+              <w:spacing w:after="0" w:line="240" w:lineRule="auto"/>
+              <w:rPr>
+                <w:rFonts w:eastAsia="Calibri" w:cs="HelveticaNeueLT Std Med"/>
+                <w:iCs/>
+                <w:sz w:val="18"/>
+                <w:szCs w:val="18"/>
+              </w:rPr>
+            </w:pPr>
+            <w:r>
+              <w:rPr>
+                <w:rFonts w:eastAsia="Calibri" w:cs="HelveticaNeueLT Std Med"/>
+                <w:iCs/>
+                <w:sz w:val="18"/>
+                <w:szCs w:val="18"/>
+              </w:rPr>
+              <w:t>Se realizarán informes sobre la herramienta seleccionada para la ejecución de pruebas unitarias que mostrará cuántas fueron exitosas, cuantas fallaron…</w:t>
+            </w:r>
           </w:p>
         </w:tc>
       </w:tr>
@@ -1889,7 +3412,7 @@
                 <w:b/>
                 <w:bCs/>
               </w:rPr>
-              <w:t>INFORMES A ELABORAR</w:t>
+              <w:t>AUDITORÍAS EXTERMAS</w:t>
             </w:r>
           </w:p>
         </w:tc>
@@ -1963,6 +3486,7 @@
           <w:p>
             <w:pPr>
               <w:spacing w:after="0" w:line="240" w:lineRule="auto"/>
+              <w:jc w:val="center"/>
               <w:rPr>
                 <w:rFonts w:eastAsia="Calibri" w:cs="HelveticaNeueLT Std Med"/>
                 <w:iCs/>
@@ -1970,6 +3494,15 @@
                 <w:szCs w:val="18"/>
               </w:rPr>
             </w:pPr>
+            <w:r>
+              <w:rPr>
+                <w:rFonts w:eastAsia="Calibri" w:cs="HelveticaNeueLT Std Med"/>
+                <w:iCs/>
+                <w:sz w:val="18"/>
+                <w:szCs w:val="18"/>
+              </w:rPr>
+              <w:t>N/A</w:t>
+            </w:r>
           </w:p>
         </w:tc>
         <w:tc>
@@ -1987,246 +3520,15 @@
                 <w:szCs w:val="18"/>
               </w:rPr>
             </w:pPr>
-          </w:p>
-        </w:tc>
-      </w:tr>
-      <w:tr>
-        <w:trPr>
-          <w:trHeight w:val="406"/>
-        </w:trPr>
-        <w:tc>
-          <w:tcPr>
-            <w:tcW w:w="363" w:type="pct"/>
-            <w:vAlign w:val="center"/>
-          </w:tcPr>
-          <w:p>
-            <w:pPr>
-              <w:spacing w:after="0" w:line="240" w:lineRule="auto"/>
+            <w:r>
               <w:rPr>
                 <w:rFonts w:eastAsia="Calibri" w:cs="HelveticaNeueLT Std Med"/>
                 <w:iCs/>
                 <w:sz w:val="18"/>
                 <w:szCs w:val="18"/>
               </w:rPr>
-            </w:pPr>
-          </w:p>
-        </w:tc>
-        <w:tc>
-          <w:tcPr>
-            <w:tcW w:w="4637" w:type="pct"/>
-            <w:vAlign w:val="center"/>
-          </w:tcPr>
-          <w:p>
-            <w:pPr>
-              <w:spacing w:after="0" w:line="240" w:lineRule="auto"/>
-              <w:rPr>
-                <w:rFonts w:eastAsia="Calibri" w:cs="HelveticaNeueLT Std Med"/>
-                <w:iCs/>
-                <w:sz w:val="18"/>
-                <w:szCs w:val="18"/>
-              </w:rPr>
-            </w:pPr>
-          </w:p>
-        </w:tc>
-      </w:tr>
-    </w:tbl>
-    <w:p>
-      <w:pPr>
-        <w:spacing w:after="0" w:afterAutospacing="0"/>
-        <w:jc w:val="both"/>
-      </w:pPr>
-    </w:p>
-    <w:tbl>
-      <w:tblPr>
-        <w:tblW w:w="4995" w:type="pct"/>
-        <w:tblInd w:w="18" w:type="dxa"/>
-        <w:tblBorders>
-          <w:top w:val="single" w:sz="4" w:space="0" w:color="auto"/>
-          <w:left w:val="single" w:sz="4" w:space="0" w:color="auto"/>
-          <w:bottom w:val="single" w:sz="4" w:space="0" w:color="auto"/>
-          <w:right w:val="single" w:sz="4" w:space="0" w:color="auto"/>
-          <w:insideH w:val="single" w:sz="4" w:space="0" w:color="auto"/>
-          <w:insideV w:val="single" w:sz="4" w:space="0" w:color="auto"/>
-        </w:tblBorders>
-        <w:tblLook w:val="00A0" w:firstRow="1" w:lastRow="0" w:firstColumn="1" w:lastColumn="0" w:noHBand="0" w:noVBand="0"/>
-      </w:tblPr>
-      <w:tblGrid>
-        <w:gridCol w:w="799"/>
-        <w:gridCol w:w="10206"/>
-      </w:tblGrid>
-      <w:tr>
-        <w:trPr>
-          <w:trHeight w:val="241"/>
-        </w:trPr>
-        <w:tc>
-          <w:tcPr>
-            <w:tcW w:w="5000" w:type="pct"/>
-            <w:gridSpan w:val="2"/>
-            <w:shd w:val="clear" w:color="auto" w:fill="D9D9D9" w:themeFill="background1" w:themeFillShade="D9"/>
-            <w:vAlign w:val="bottom"/>
-          </w:tcPr>
-          <w:p>
-            <w:pPr>
-              <w:spacing w:after="0" w:line="240" w:lineRule="auto"/>
-              <w:rPr>
-                <w:rFonts w:eastAsia="Calibri" w:cs="HelveticaNeueLT Std Med"/>
-                <w:b/>
-                <w:bCs/>
-              </w:rPr>
-            </w:pPr>
-            <w:r>
-              <w:rPr>
-                <w:rFonts w:eastAsia="Calibri" w:cs="HelveticaNeueLT Std Med"/>
-                <w:b/>
-                <w:bCs/>
-              </w:rPr>
-              <w:t xml:space="preserve">AUDITORÍAS </w:t>
-            </w:r>
-            <w:proofErr w:type="spellStart"/>
-            <w:r>
-              <w:rPr>
-                <w:rFonts w:eastAsia="Calibri" w:cs="HelveticaNeueLT Std Med"/>
-                <w:b/>
-                <w:bCs/>
-              </w:rPr>
-              <w:t>EXTERMAS</w:t>
-            </w:r>
-            <w:proofErr w:type="spellEnd"/>
-          </w:p>
-        </w:tc>
-      </w:tr>
-      <w:tr>
-        <w:trPr>
-          <w:trHeight w:val="286"/>
-        </w:trPr>
-        <w:tc>
-          <w:tcPr>
-            <w:tcW w:w="363" w:type="pct"/>
-            <w:shd w:val="clear" w:color="auto" w:fill="D9D9D9" w:themeFill="background1" w:themeFillShade="D9"/>
-            <w:vAlign w:val="center"/>
-          </w:tcPr>
-          <w:p>
-            <w:pPr>
-              <w:spacing w:after="0" w:line="240" w:lineRule="auto"/>
-              <w:jc w:val="center"/>
-              <w:rPr>
-                <w:rFonts w:eastAsia="Calibri" w:cs="HelveticaNeueLT Std Med"/>
-                <w:b/>
-                <w:bCs/>
-              </w:rPr>
-            </w:pPr>
-            <w:r>
-              <w:rPr>
-                <w:rFonts w:eastAsia="Calibri" w:cs="HelveticaNeueLT Std Med"/>
-                <w:b/>
-                <w:bCs/>
-              </w:rPr>
-              <w:t>#</w:t>
-            </w:r>
-          </w:p>
-        </w:tc>
-        <w:tc>
-          <w:tcPr>
-            <w:tcW w:w="4637" w:type="pct"/>
-            <w:shd w:val="clear" w:color="auto" w:fill="D9D9D9" w:themeFill="background1" w:themeFillShade="D9"/>
-            <w:vAlign w:val="center"/>
-          </w:tcPr>
-          <w:p>
-            <w:pPr>
-              <w:spacing w:after="0" w:line="240" w:lineRule="auto"/>
-              <w:jc w:val="center"/>
-              <w:rPr>
-                <w:rFonts w:eastAsia="Calibri" w:cs="HelveticaNeueLT Std Med"/>
-                <w:b/>
-                <w:bCs/>
-              </w:rPr>
-            </w:pPr>
-            <w:r>
-              <w:rPr>
-                <w:rFonts w:eastAsia="Calibri" w:cs="HelveticaNeueLT Std Med"/>
-                <w:b/>
-                <w:bCs/>
-              </w:rPr>
-              <w:t>DESCRIPCIÓN</w:t>
-            </w:r>
-          </w:p>
-        </w:tc>
-      </w:tr>
-      <w:tr>
-        <w:trPr>
-          <w:trHeight w:val="386"/>
-        </w:trPr>
-        <w:tc>
-          <w:tcPr>
-            <w:tcW w:w="363" w:type="pct"/>
-            <w:vAlign w:val="center"/>
-          </w:tcPr>
-          <w:p>
-            <w:pPr>
-              <w:spacing w:after="0" w:line="240" w:lineRule="auto"/>
-              <w:rPr>
-                <w:rFonts w:eastAsia="Calibri" w:cs="HelveticaNeueLT Std Med"/>
-                <w:iCs/>
-                <w:sz w:val="18"/>
-                <w:szCs w:val="18"/>
-              </w:rPr>
-            </w:pPr>
-          </w:p>
-        </w:tc>
-        <w:tc>
-          <w:tcPr>
-            <w:tcW w:w="4637" w:type="pct"/>
-            <w:vAlign w:val="center"/>
-          </w:tcPr>
-          <w:p>
-            <w:pPr>
-              <w:spacing w:after="0" w:line="240" w:lineRule="auto"/>
-              <w:rPr>
-                <w:rFonts w:eastAsia="Calibri" w:cs="HelveticaNeueLT Std Med"/>
-                <w:iCs/>
-                <w:sz w:val="18"/>
-                <w:szCs w:val="18"/>
-              </w:rPr>
-            </w:pPr>
-          </w:p>
-        </w:tc>
-      </w:tr>
-      <w:tr>
-        <w:trPr>
-          <w:trHeight w:val="406"/>
-        </w:trPr>
-        <w:tc>
-          <w:tcPr>
-            <w:tcW w:w="363" w:type="pct"/>
-            <w:vAlign w:val="center"/>
-          </w:tcPr>
-          <w:p>
-            <w:pPr>
-              <w:spacing w:after="0" w:line="240" w:lineRule="auto"/>
-              <w:rPr>
-                <w:rFonts w:eastAsia="Calibri" w:cs="HelveticaNeueLT Std Med"/>
-                <w:iCs/>
-                <w:sz w:val="18"/>
-                <w:szCs w:val="18"/>
-              </w:rPr>
-            </w:pPr>
-          </w:p>
-        </w:tc>
-        <w:tc>
-          <w:tcPr>
-            <w:tcW w:w="4637" w:type="pct"/>
-            <w:vAlign w:val="center"/>
-          </w:tcPr>
-          <w:p>
-            <w:pPr>
-              <w:spacing w:after="0" w:line="240" w:lineRule="auto"/>
-              <w:rPr>
-                <w:rFonts w:eastAsia="Calibri" w:cs="HelveticaNeueLT Std Med"/>
-                <w:iCs/>
-                <w:sz w:val="18"/>
-                <w:szCs w:val="18"/>
-              </w:rPr>
-            </w:pPr>
+              <w:t>Intencionalmente en blanco</w:t>
+            </w:r>
           </w:p>
         </w:tc>
       </w:tr>
@@ -2273,6 +3575,180 @@
                 <w:sz w:val="20"/>
               </w:rPr>
             </w:pPr>
+            <w:r>
+              <w:rPr>
+                <w:sz w:val="20"/>
+              </w:rPr>
+              <w:t>Se utilizarán herramientas tales como:</w:t>
+            </w:r>
+            <w:r>
+              <w:rPr>
+                <w:sz w:val="20"/>
+              </w:rPr>
+              <w:br/>
+            </w:r>
+          </w:p>
+          <w:p>
+            <w:pPr>
+              <w:pStyle w:val="Prrafodelista"/>
+              <w:numPr>
+                <w:ilvl w:val="0"/>
+                <w:numId w:val="2"/>
+              </w:numPr>
+              <w:spacing w:afterAutospacing="0"/>
+              <w:rPr>
+                <w:sz w:val="20"/>
+              </w:rPr>
+            </w:pPr>
+            <w:r>
+              <w:rPr>
+                <w:sz w:val="20"/>
+              </w:rPr>
+              <w:t>GitHub</w:t>
+            </w:r>
+            <w:r>
+              <w:rPr>
+                <w:sz w:val="20"/>
+              </w:rPr>
+              <w:t xml:space="preserve">: mecanismos de ramificación, </w:t>
+            </w:r>
+            <w:proofErr w:type="spellStart"/>
+            <w:r>
+              <w:rPr>
+                <w:sz w:val="20"/>
+              </w:rPr>
+              <w:t>pull</w:t>
+            </w:r>
+            <w:proofErr w:type="spellEnd"/>
+            <w:r>
+              <w:rPr>
+                <w:sz w:val="20"/>
+              </w:rPr>
+              <w:t xml:space="preserve"> </w:t>
+            </w:r>
+            <w:proofErr w:type="spellStart"/>
+            <w:r>
+              <w:rPr>
+                <w:sz w:val="20"/>
+              </w:rPr>
+              <w:t>requests</w:t>
+            </w:r>
+            <w:proofErr w:type="spellEnd"/>
+            <w:r>
+              <w:rPr>
+                <w:sz w:val="20"/>
+              </w:rPr>
+              <w:t xml:space="preserve">, </w:t>
+            </w:r>
+            <w:proofErr w:type="spellStart"/>
+            <w:r>
+              <w:rPr>
+                <w:sz w:val="20"/>
+              </w:rPr>
+              <w:t>commits</w:t>
+            </w:r>
+            <w:proofErr w:type="spellEnd"/>
+            <w:r>
+              <w:rPr>
+                <w:sz w:val="20"/>
+              </w:rPr>
+              <w:t xml:space="preserve"> …</w:t>
+            </w:r>
+          </w:p>
+          <w:p>
+            <w:pPr>
+              <w:pStyle w:val="Prrafodelista"/>
+              <w:numPr>
+                <w:ilvl w:val="0"/>
+                <w:numId w:val="2"/>
+              </w:numPr>
+              <w:spacing w:afterAutospacing="0"/>
+              <w:rPr>
+                <w:sz w:val="20"/>
+              </w:rPr>
+            </w:pPr>
+            <w:proofErr w:type="spellStart"/>
+            <w:r>
+              <w:rPr>
+                <w:sz w:val="20"/>
+              </w:rPr>
+              <w:t>Clockify</w:t>
+            </w:r>
+            <w:proofErr w:type="spellEnd"/>
+            <w:r>
+              <w:rPr>
+                <w:sz w:val="20"/>
+              </w:rPr>
+              <w:t>: mecanismo para tener controlado el tiempo de trabajo del equipo</w:t>
+            </w:r>
+          </w:p>
+          <w:p>
+            <w:pPr>
+              <w:pStyle w:val="Prrafodelista"/>
+              <w:numPr>
+                <w:ilvl w:val="0"/>
+                <w:numId w:val="2"/>
+              </w:numPr>
+              <w:spacing w:afterAutospacing="0"/>
+              <w:rPr>
+                <w:sz w:val="20"/>
+              </w:rPr>
+            </w:pPr>
+            <w:proofErr w:type="spellStart"/>
+            <w:r>
+              <w:rPr>
+                <w:sz w:val="20"/>
+              </w:rPr>
+              <w:t>Pytest</w:t>
+            </w:r>
+            <w:proofErr w:type="spellEnd"/>
+            <w:r>
+              <w:rPr>
+                <w:sz w:val="20"/>
+              </w:rPr>
+              <w:t>: creación de pruebas de manera sencilla</w:t>
+            </w:r>
+          </w:p>
+          <w:p>
+            <w:pPr>
+              <w:pStyle w:val="Prrafodelista"/>
+              <w:numPr>
+                <w:ilvl w:val="0"/>
+                <w:numId w:val="2"/>
+              </w:numPr>
+              <w:spacing w:afterAutospacing="0"/>
+              <w:rPr>
+                <w:sz w:val="20"/>
+              </w:rPr>
+            </w:pPr>
+            <w:r>
+              <w:rPr>
+                <w:sz w:val="20"/>
+              </w:rPr>
+              <w:t>Herramientas para la cobertura: todavía no se sabe cuál será la herramienta que se use para esta métrica, por lo que el cambio se verá reflejado en el registro de cambios siguiendo las pautas del Plan de Gestión de Cambios</w:t>
+            </w:r>
+          </w:p>
+          <w:p>
+            <w:pPr>
+              <w:spacing w:afterAutospacing="0"/>
+              <w:rPr>
+                <w:sz w:val="20"/>
+              </w:rPr>
+            </w:pPr>
+          </w:p>
+          <w:p>
+            <w:pPr>
+              <w:spacing w:afterAutospacing="0"/>
+              <w:rPr>
+                <w:sz w:val="20"/>
+              </w:rPr>
+            </w:pPr>
+            <w:r>
+              <w:rPr>
+                <w:sz w:val="20"/>
+              </w:rPr>
+              <w:t xml:space="preserve">Todas las herramientas mencionadas servirán para mejorar la calidad del producto, siendo </w:t>
+            </w:r>
           </w:p>
           <w:p>
             <w:pPr>
@@ -2300,11 +3776,12 @@
       </w:pPr>
     </w:p>
     <w:sectPr>
-      <w:headerReference w:type="default" r:id="rId6"/>
-      <w:footerReference w:type="default" r:id="rId7"/>
+      <w:headerReference w:type="default" r:id="rId8"/>
+      <w:footerReference w:type="default" r:id="rId9"/>
       <w:pgSz w:w="12240" w:h="15840"/>
       <w:pgMar w:top="720" w:right="720" w:bottom="720" w:left="720" w:header="708" w:footer="708" w:gutter="0"/>
       <w:cols w:space="708"/>
+      <w:titlePg/>
       <w:docGrid w:linePitch="360"/>
     </w:sectPr>
   </w:body>
@@ -2408,14 +3885,12 @@
         <w:rFonts w:ascii="Copperplate Gothic Bold" w:hAnsi="Copperplate Gothic Bold"/>
       </w:rPr>
     </w:pPr>
-    <w:proofErr w:type="spellStart"/>
     <w:r>
       <w:rPr>
         <w:rFonts w:ascii="Copperplate Gothic Bold" w:hAnsi="Copperplate Gothic Bold"/>
       </w:rPr>
       <w:t>PGPI</w:t>
     </w:r>
-    <w:proofErr w:type="spellEnd"/>
   </w:p>
 </w:ftr>
 </file>
@@ -2483,6 +3958,243 @@
     </w:r>
   </w:p>
 </w:hdr>
+</file>
+
+<file path=word/numbering.xml><?xml version="1.0" encoding="utf-8"?>
+<w:numbering xmlns:wpc="http://schemas.microsoft.com/office/word/2010/wordprocessingCanvas" xmlns:cx="http://schemas.microsoft.com/office/drawing/2014/chartex" xmlns:cx1="http://schemas.microsoft.com/office/drawing/2015/9/8/chartex" xmlns:cx2="http://schemas.microsoft.com/office/drawing/2015/10/21/chartex" xmlns:cx3="http://schemas.microsoft.com/office/drawing/2016/5/9/chartex" xmlns:cx4="http://schemas.microsoft.com/office/drawing/2016/5/10/chartex" xmlns:cx5="http://schemas.microsoft.com/office/drawing/2016/5/11/chartex" xmlns:cx6="http://schemas.microsoft.com/office/drawing/2016/5/12/chartex" xmlns:cx7="http://schemas.microsoft.com/office/drawing/2016/5/13/chartex" xmlns:cx8="http://schemas.microsoft.com/office/drawing/2016/5/14/chartex" xmlns:mc="http://schemas.openxmlformats.org/markup-compatibility/2006" xmlns:aink="http://schemas.microsoft.com/office/drawing/2016/ink" xmlns:am3d="http://schemas.microsoft.com/office/drawing/2017/model3d" xmlns:o="urn:schemas-microsoft-com:office:office" xmlns:oel="http://schemas.microsoft.com/office/2019/extlst" xmlns:r="http://schemas.openxmlformats.org/officeDocument/2006/relationships" xmlns:m="http://schemas.openxmlformats.org/officeDocument/2006/math" xmlns:v="urn:schemas-microsoft-com:vml" xmlns:wp14="http://schemas.microsoft.com/office/word/2010/wordprocessingDrawing" xmlns:wp="http://schemas.openxmlformats.org/drawingml/2006/wordprocessingDrawing" xmlns:w10="urn:schemas-microsoft-com:office:word" xmlns:w="http://schemas.openxmlformats.org/wordprocessingml/2006/main" xmlns:w14="http://schemas.microsoft.com/office/word/2010/wordml" xmlns:w15="http://schemas.microsoft.com/office/word/2012/wordml" xmlns:w16cex="http://schemas.microsoft.com/office/word/2018/wordml/cex" xmlns:w16cid="http://schemas.microsoft.com/office/word/2016/wordml/cid" xmlns:w16="http://schemas.microsoft.com/office/word/2018/wordml" xmlns:w16du="http://schemas.microsoft.com/office/word/2023/wordml/word16du" xmlns:w16sdtdh="http://schemas.microsoft.com/office/word/2020/wordml/sdtdatahash" xmlns:w16se="http://schemas.microsoft.com/office/word/2015/wordml/symex" xmlns:wpg="http://schemas.microsoft.com/office/word/2010/wordprocessingGroup" xmlns:wpi="http://schemas.microsoft.com/office/word/2010/wordprocessingInk" xmlns:wne="http://schemas.microsoft.com/office/word/2006/wordml" xmlns:wps="http://schemas.microsoft.com/office/word/2010/wordprocessingShape" mc:Ignorable="w14 w15 w16se w16cid w16 w16cex w16sdtdh w16du wp14">
+  <w:abstractNum w:abstractNumId="0" w15:restartNumberingAfterBreak="0">
+    <w:nsid w:val="3F4450BE"/>
+    <w:multiLevelType w:val="hybridMultilevel"/>
+    <w:tmpl w:val="0A5607E6"/>
+    <w:lvl w:ilvl="0" w:tplc="C3843142">
+      <w:start w:val="5"/>
+      <w:numFmt w:val="bullet"/>
+      <w:lvlText w:val="-"/>
+      <w:lvlJc w:val="left"/>
+      <w:pPr>
+        <w:ind w:left="720" w:hanging="360"/>
+      </w:pPr>
+      <w:rPr>
+        <w:rFonts w:ascii="Calibri" w:eastAsiaTheme="minorHAnsi" w:hAnsi="Calibri" w:cs="Calibri" w:hint="default"/>
+      </w:rPr>
+    </w:lvl>
+    <w:lvl w:ilvl="1" w:tplc="08090003" w:tentative="1">
+      <w:start w:val="1"/>
+      <w:numFmt w:val="bullet"/>
+      <w:lvlText w:val="o"/>
+      <w:lvlJc w:val="left"/>
+      <w:pPr>
+        <w:ind w:left="1440" w:hanging="360"/>
+      </w:pPr>
+      <w:rPr>
+        <w:rFonts w:ascii="Courier New" w:hAnsi="Courier New" w:cs="Courier New" w:hint="default"/>
+      </w:rPr>
+    </w:lvl>
+    <w:lvl w:ilvl="2" w:tplc="08090005" w:tentative="1">
+      <w:start w:val="1"/>
+      <w:numFmt w:val="bullet"/>
+      <w:lvlText w:val=""/>
+      <w:lvlJc w:val="left"/>
+      <w:pPr>
+        <w:ind w:left="2160" w:hanging="360"/>
+      </w:pPr>
+      <w:rPr>
+        <w:rFonts w:ascii="Wingdings" w:hAnsi="Wingdings" w:hint="default"/>
+      </w:rPr>
+    </w:lvl>
+    <w:lvl w:ilvl="3" w:tplc="08090001" w:tentative="1">
+      <w:start w:val="1"/>
+      <w:numFmt w:val="bullet"/>
+      <w:lvlText w:val=""/>
+      <w:lvlJc w:val="left"/>
+      <w:pPr>
+        <w:ind w:left="2880" w:hanging="360"/>
+      </w:pPr>
+      <w:rPr>
+        <w:rFonts w:ascii="Symbol" w:hAnsi="Symbol" w:hint="default"/>
+      </w:rPr>
+    </w:lvl>
+    <w:lvl w:ilvl="4" w:tplc="08090003" w:tentative="1">
+      <w:start w:val="1"/>
+      <w:numFmt w:val="bullet"/>
+      <w:lvlText w:val="o"/>
+      <w:lvlJc w:val="left"/>
+      <w:pPr>
+        <w:ind w:left="3600" w:hanging="360"/>
+      </w:pPr>
+      <w:rPr>
+        <w:rFonts w:ascii="Courier New" w:hAnsi="Courier New" w:cs="Courier New" w:hint="default"/>
+      </w:rPr>
+    </w:lvl>
+    <w:lvl w:ilvl="5" w:tplc="08090005" w:tentative="1">
+      <w:start w:val="1"/>
+      <w:numFmt w:val="bullet"/>
+      <w:lvlText w:val=""/>
+      <w:lvlJc w:val="left"/>
+      <w:pPr>
+        <w:ind w:left="4320" w:hanging="360"/>
+      </w:pPr>
+      <w:rPr>
+        <w:rFonts w:ascii="Wingdings" w:hAnsi="Wingdings" w:hint="default"/>
+      </w:rPr>
+    </w:lvl>
+    <w:lvl w:ilvl="6" w:tplc="08090001" w:tentative="1">
+      <w:start w:val="1"/>
+      <w:numFmt w:val="bullet"/>
+      <w:lvlText w:val=""/>
+      <w:lvlJc w:val="left"/>
+      <w:pPr>
+        <w:ind w:left="5040" w:hanging="360"/>
+      </w:pPr>
+      <w:rPr>
+        <w:rFonts w:ascii="Symbol" w:hAnsi="Symbol" w:hint="default"/>
+      </w:rPr>
+    </w:lvl>
+    <w:lvl w:ilvl="7" w:tplc="08090003" w:tentative="1">
+      <w:start w:val="1"/>
+      <w:numFmt w:val="bullet"/>
+      <w:lvlText w:val="o"/>
+      <w:lvlJc w:val="left"/>
+      <w:pPr>
+        <w:ind w:left="5760" w:hanging="360"/>
+      </w:pPr>
+      <w:rPr>
+        <w:rFonts w:ascii="Courier New" w:hAnsi="Courier New" w:cs="Courier New" w:hint="default"/>
+      </w:rPr>
+    </w:lvl>
+    <w:lvl w:ilvl="8" w:tplc="08090005" w:tentative="1">
+      <w:start w:val="1"/>
+      <w:numFmt w:val="bullet"/>
+      <w:lvlText w:val=""/>
+      <w:lvlJc w:val="left"/>
+      <w:pPr>
+        <w:ind w:left="6480" w:hanging="360"/>
+      </w:pPr>
+      <w:rPr>
+        <w:rFonts w:ascii="Wingdings" w:hAnsi="Wingdings" w:hint="default"/>
+      </w:rPr>
+    </w:lvl>
+  </w:abstractNum>
+  <w:abstractNum w:abstractNumId="1" w15:restartNumberingAfterBreak="0">
+    <w:nsid w:val="55C64F49"/>
+    <w:multiLevelType w:val="hybridMultilevel"/>
+    <w:tmpl w:val="CB4EF344"/>
+    <w:lvl w:ilvl="0" w:tplc="0C0A0001">
+      <w:start w:val="1"/>
+      <w:numFmt w:val="bullet"/>
+      <w:lvlText w:val=""/>
+      <w:lvlJc w:val="left"/>
+      <w:pPr>
+        <w:ind w:left="720" w:hanging="360"/>
+      </w:pPr>
+      <w:rPr>
+        <w:rFonts w:ascii="Symbol" w:hAnsi="Symbol" w:hint="default"/>
+      </w:rPr>
+    </w:lvl>
+    <w:lvl w:ilvl="1" w:tplc="0C0A0003">
+      <w:start w:val="1"/>
+      <w:numFmt w:val="bullet"/>
+      <w:lvlText w:val="o"/>
+      <w:lvlJc w:val="left"/>
+      <w:pPr>
+        <w:ind w:left="1440" w:hanging="360"/>
+      </w:pPr>
+      <w:rPr>
+        <w:rFonts w:ascii="Courier New" w:hAnsi="Courier New" w:cs="Courier New" w:hint="default"/>
+      </w:rPr>
+    </w:lvl>
+    <w:lvl w:ilvl="2" w:tplc="0C0A0005">
+      <w:start w:val="1"/>
+      <w:numFmt w:val="bullet"/>
+      <w:lvlText w:val=""/>
+      <w:lvlJc w:val="left"/>
+      <w:pPr>
+        <w:ind w:left="2160" w:hanging="360"/>
+      </w:pPr>
+      <w:rPr>
+        <w:rFonts w:ascii="Wingdings" w:hAnsi="Wingdings" w:hint="default"/>
+      </w:rPr>
+    </w:lvl>
+    <w:lvl w:ilvl="3" w:tplc="0C0A0001">
+      <w:start w:val="1"/>
+      <w:numFmt w:val="bullet"/>
+      <w:lvlText w:val=""/>
+      <w:lvlJc w:val="left"/>
+      <w:pPr>
+        <w:ind w:left="2880" w:hanging="360"/>
+      </w:pPr>
+      <w:rPr>
+        <w:rFonts w:ascii="Symbol" w:hAnsi="Symbol" w:hint="default"/>
+      </w:rPr>
+    </w:lvl>
+    <w:lvl w:ilvl="4" w:tplc="0C0A0003">
+      <w:start w:val="1"/>
+      <w:numFmt w:val="bullet"/>
+      <w:lvlText w:val="o"/>
+      <w:lvlJc w:val="left"/>
+      <w:pPr>
+        <w:ind w:left="3600" w:hanging="360"/>
+      </w:pPr>
+      <w:rPr>
+        <w:rFonts w:ascii="Courier New" w:hAnsi="Courier New" w:cs="Courier New" w:hint="default"/>
+      </w:rPr>
+    </w:lvl>
+    <w:lvl w:ilvl="5" w:tplc="0C0A0005">
+      <w:start w:val="1"/>
+      <w:numFmt w:val="bullet"/>
+      <w:lvlText w:val=""/>
+      <w:lvlJc w:val="left"/>
+      <w:pPr>
+        <w:ind w:left="4320" w:hanging="360"/>
+      </w:pPr>
+      <w:rPr>
+        <w:rFonts w:ascii="Wingdings" w:hAnsi="Wingdings" w:hint="default"/>
+      </w:rPr>
+    </w:lvl>
+    <w:lvl w:ilvl="6" w:tplc="0C0A0001">
+      <w:start w:val="1"/>
+      <w:numFmt w:val="bullet"/>
+      <w:lvlText w:val=""/>
+      <w:lvlJc w:val="left"/>
+      <w:pPr>
+        <w:ind w:left="5040" w:hanging="360"/>
+      </w:pPr>
+      <w:rPr>
+        <w:rFonts w:ascii="Symbol" w:hAnsi="Symbol" w:hint="default"/>
+      </w:rPr>
+    </w:lvl>
+    <w:lvl w:ilvl="7" w:tplc="0C0A0003">
+      <w:start w:val="1"/>
+      <w:numFmt w:val="bullet"/>
+      <w:lvlText w:val="o"/>
+      <w:lvlJc w:val="left"/>
+      <w:pPr>
+        <w:ind w:left="5760" w:hanging="360"/>
+      </w:pPr>
+      <w:rPr>
+        <w:rFonts w:ascii="Courier New" w:hAnsi="Courier New" w:cs="Courier New" w:hint="default"/>
+      </w:rPr>
+    </w:lvl>
+    <w:lvl w:ilvl="8" w:tplc="0C0A0005">
+      <w:start w:val="1"/>
+      <w:numFmt w:val="bullet"/>
+      <w:lvlText w:val=""/>
+      <w:lvlJc w:val="left"/>
+      <w:pPr>
+        <w:ind w:left="6480" w:hanging="360"/>
+      </w:pPr>
+      <w:rPr>
+        <w:rFonts w:ascii="Wingdings" w:hAnsi="Wingdings" w:hint="default"/>
+      </w:rPr>
+    </w:lvl>
+  </w:abstractNum>
+  <w:num w:numId="1" w16cid:durableId="1267424528">
+    <w:abstractNumId w:val="1"/>
+  </w:num>
+  <w:num w:numId="2" w16cid:durableId="210265774">
+    <w:abstractNumId w:val="0"/>
+  </w:num>
+</w:numbering>
 </file>
 
 <file path=word/styles.xml><?xml version="1.0" encoding="utf-8"?>
@@ -3022,6 +4734,17 @@
       <w:lang w:val="en-US"/>
     </w:rPr>
   </w:style>
+  <w:style w:type="paragraph" w:styleId="Prrafodelista">
+    <w:name w:val="List Paragraph"/>
+    <w:basedOn w:val="Normal"/>
+    <w:uiPriority w:val="34"/>
+    <w:qFormat/>
+    <w:rsid w:val="000D1C3C"/>
+    <w:pPr>
+      <w:ind w:left="720"/>
+      <w:contextualSpacing/>
+    </w:pPr>
+  </w:style>
 </w:styles>
 </file>
 

</xml_diff>

<commit_message>
Modificacion Plan de Gestion de Calidad (Por terminar)
</commit_message>
<xml_diff>
--- a/docs/words/Calidad/PLAN DE GESTION DE CALIDAD_v1.3.docx
+++ b/docs/words/Calidad/PLAN DE GESTION DE CALIDAD_v1.3.docx
@@ -389,14 +389,12 @@
           <w:b/>
         </w:rPr>
       </w:pPr>
-      <w:proofErr w:type="gramStart"/>
       <w:r>
         <w:rPr>
           <w:b/>
         </w:rPr>
         <w:t>NORMAS Y PROCEDIMIENTOS A APLICAR</w:t>
       </w:r>
-      <w:proofErr w:type="gramEnd"/>
       <w:r>
         <w:rPr>
           <w:b/>
@@ -1396,7 +1394,6 @@
                 <w:szCs w:val="20"/>
               </w:rPr>
             </w:pPr>
-            <w:proofErr w:type="gramStart"/>
             <w:r>
               <w:rPr>
                 <w:sz w:val="20"/>
@@ -1404,7 +1401,6 @@
               </w:rPr>
               <w:t>EX.Y</w:t>
             </w:r>
-            <w:proofErr w:type="gramEnd"/>
           </w:p>
           <w:p>
             <w:pPr>
@@ -1975,6 +1971,15 @@
                 <w:szCs w:val="18"/>
               </w:rPr>
             </w:pPr>
+            <w:r>
+              <w:rPr>
+                <w:rFonts w:eastAsia="Calibri" w:cs="HelveticaNeueLT Std Med"/>
+                <w:iCs/>
+                <w:sz w:val="18"/>
+                <w:szCs w:val="18"/>
+              </w:rPr>
+              <w:t>E1</w:t>
+            </w:r>
           </w:p>
         </w:tc>
         <w:tc>
@@ -1992,6 +1997,42 @@
                 <w:szCs w:val="18"/>
               </w:rPr>
             </w:pPr>
+            <w:r>
+              <w:rPr>
+                <w:rFonts w:eastAsia="Calibri" w:cs="HelveticaNeueLT Std Med"/>
+                <w:iCs/>
+                <w:sz w:val="18"/>
+                <w:szCs w:val="18"/>
+              </w:rPr>
+              <w:t>En este entregable, se recogerán las funcionalidades relacionadas</w:t>
+            </w:r>
+            <w:r>
+              <w:rPr>
+                <w:rFonts w:eastAsia="Calibri" w:cs="HelveticaNeueLT Std Med"/>
+                <w:iCs/>
+                <w:sz w:val="18"/>
+                <w:szCs w:val="18"/>
+              </w:rPr>
+              <w:t xml:space="preserve"> con el inicio de sesión y cierre de sesión, tanto por parte del administrador como por parte del cli</w:t>
+            </w:r>
+            <w:r>
+              <w:rPr>
+                <w:rFonts w:eastAsia="Calibri" w:cs="HelveticaNeueLT Std Med"/>
+                <w:iCs/>
+                <w:sz w:val="18"/>
+                <w:szCs w:val="18"/>
+              </w:rPr>
+              <w:t xml:space="preserve">ente. Además, deberán de estar desarrolladas las funcionalidades para la edición y gestión de los perfiles de cliente y administrador. Cada una de estas </w:t>
+            </w:r>
+            <w:r>
+              <w:rPr>
+                <w:rFonts w:eastAsia="Calibri" w:cs="HelveticaNeueLT Std Med"/>
+                <w:iCs/>
+                <w:sz w:val="18"/>
+                <w:szCs w:val="18"/>
+              </w:rPr>
+              <w:t>funcionalidades deberá de estar cumplimentadas con sus correspondientes pruebas para probar que se llegan a los estándares de calidad establecidos.</w:t>
+            </w:r>
           </w:p>
         </w:tc>
       </w:tr>
@@ -2014,6 +2055,15 @@
                 <w:szCs w:val="18"/>
               </w:rPr>
             </w:pPr>
+            <w:r>
+              <w:rPr>
+                <w:rFonts w:eastAsia="Calibri" w:cs="HelveticaNeueLT Std Med"/>
+                <w:iCs/>
+                <w:sz w:val="18"/>
+                <w:szCs w:val="18"/>
+              </w:rPr>
+              <w:t>E2</w:t>
+            </w:r>
           </w:p>
         </w:tc>
         <w:tc>
@@ -2031,6 +2081,153 @@
                 <w:szCs w:val="18"/>
               </w:rPr>
             </w:pPr>
+            <w:r>
+              <w:rPr>
+                <w:rFonts w:eastAsia="Calibri" w:cs="HelveticaNeueLT Std Med"/>
+                <w:iCs/>
+                <w:sz w:val="18"/>
+                <w:szCs w:val="18"/>
+              </w:rPr>
+              <w:t xml:space="preserve">En este entregable, se recogerán las funcionalidades relacionadas con </w:t>
+            </w:r>
+            <w:r>
+              <w:rPr>
+                <w:rFonts w:eastAsia="Calibri" w:cs="HelveticaNeueLT Std Med"/>
+                <w:iCs/>
+                <w:sz w:val="18"/>
+                <w:szCs w:val="18"/>
+              </w:rPr>
+              <w:t>la gestión de los cursos por parte del administrador</w:t>
+            </w:r>
+            <w:r>
+              <w:rPr>
+                <w:rFonts w:eastAsia="Calibri" w:cs="HelveticaNeueLT Std Med"/>
+                <w:iCs/>
+                <w:sz w:val="18"/>
+                <w:szCs w:val="18"/>
+              </w:rPr>
+              <w:t xml:space="preserve">, la visualización de los mismo por el cliente y su posterior reserva. </w:t>
+            </w:r>
+            <w:r>
+              <w:rPr>
+                <w:rFonts w:eastAsia="Calibri" w:cs="HelveticaNeueLT Std Med"/>
+                <w:iCs/>
+                <w:sz w:val="18"/>
+                <w:szCs w:val="18"/>
+              </w:rPr>
+              <w:t>Todas estas funcionalidades deberán</w:t>
+            </w:r>
+            <w:r>
+              <w:rPr>
+                <w:rFonts w:eastAsia="Calibri" w:cs="HelveticaNeueLT Std Med"/>
+                <w:iCs/>
+                <w:sz w:val="18"/>
+                <w:szCs w:val="18"/>
+              </w:rPr>
+              <w:t xml:space="preserve"> de estar cumplimentadas con sus correspondientes pruebas para probar que se llegan a los estándares de calidad establecidos</w:t>
+            </w:r>
+          </w:p>
+        </w:tc>
+      </w:tr>
+      <w:tr>
+        <w:trPr>
+          <w:trHeight w:val="406"/>
+        </w:trPr>
+        <w:tc>
+          <w:tcPr>
+            <w:tcW w:w="363" w:type="pct"/>
+            <w:vAlign w:val="center"/>
+          </w:tcPr>
+          <w:p>
+            <w:pPr>
+              <w:spacing w:after="0" w:line="240" w:lineRule="auto"/>
+              <w:rPr>
+                <w:rFonts w:eastAsia="Calibri" w:cs="HelveticaNeueLT Std Med"/>
+                <w:iCs/>
+                <w:sz w:val="18"/>
+                <w:szCs w:val="18"/>
+              </w:rPr>
+            </w:pPr>
+            <w:r>
+              <w:rPr>
+                <w:rFonts w:eastAsia="Calibri" w:cs="HelveticaNeueLT Std Med"/>
+                <w:iCs/>
+                <w:sz w:val="18"/>
+                <w:szCs w:val="18"/>
+              </w:rPr>
+              <w:t>E3</w:t>
+            </w:r>
+          </w:p>
+        </w:tc>
+        <w:tc>
+          <w:tcPr>
+            <w:tcW w:w="4637" w:type="pct"/>
+            <w:vAlign w:val="center"/>
+          </w:tcPr>
+          <w:p>
+            <w:pPr>
+              <w:spacing w:after="0" w:line="240" w:lineRule="auto"/>
+              <w:rPr>
+                <w:rFonts w:eastAsia="Calibri" w:cs="HelveticaNeueLT Std Med"/>
+                <w:iCs/>
+                <w:sz w:val="18"/>
+                <w:szCs w:val="18"/>
+              </w:rPr>
+            </w:pPr>
+            <w:r>
+              <w:rPr>
+                <w:rFonts w:eastAsia="Calibri" w:cs="HelveticaNeueLT Std Med"/>
+                <w:iCs/>
+                <w:sz w:val="18"/>
+                <w:szCs w:val="18"/>
+              </w:rPr>
+              <w:t xml:space="preserve">En este entregable, se recogerán las funcionalidades relacionadas con </w:t>
+            </w:r>
+            <w:r>
+              <w:rPr>
+                <w:rFonts w:eastAsia="Calibri" w:cs="HelveticaNeueLT Std Med"/>
+                <w:iCs/>
+                <w:sz w:val="18"/>
+                <w:szCs w:val="18"/>
+              </w:rPr>
+              <w:t>la compra</w:t>
+            </w:r>
+            <w:r>
+              <w:rPr>
+                <w:rFonts w:eastAsia="Calibri" w:cs="HelveticaNeueLT Std Med"/>
+                <w:iCs/>
+                <w:sz w:val="18"/>
+                <w:szCs w:val="18"/>
+              </w:rPr>
+              <w:t xml:space="preserve"> de los cursos posterior a su reserva, incluyendo la pasarela de pago y la visualización de </w:t>
+            </w:r>
+            <w:r>
+              <w:rPr>
+                <w:rFonts w:eastAsia="Calibri" w:cs="HelveticaNeueLT Std Med"/>
+                <w:iCs/>
+                <w:sz w:val="18"/>
+                <w:szCs w:val="18"/>
+              </w:rPr>
+              <w:t xml:space="preserve">la compra realizada con documentación enviada al usuario. </w:t>
+            </w:r>
+            <w:r>
+              <w:rPr>
+                <w:rFonts w:eastAsia="Calibri" w:cs="HelveticaNeueLT Std Med"/>
+                <w:iCs/>
+                <w:sz w:val="18"/>
+                <w:szCs w:val="18"/>
+              </w:rPr>
+              <w:t>Todas estas funcionalidades deberán de estar cumplimentadas con sus correspondientes pruebas para probar que se llegan a los estándares de calidad establecidos</w:t>
+            </w:r>
+            <w:r>
+              <w:rPr>
+                <w:rFonts w:eastAsia="Calibri" w:cs="HelveticaNeueLT Std Med"/>
+                <w:iCs/>
+                <w:sz w:val="18"/>
+                <w:szCs w:val="18"/>
+              </w:rPr>
+              <w:t>.</w:t>
+            </w:r>
           </w:p>
         </w:tc>
       </w:tr>
@@ -2190,7 +2387,6 @@
               <w:spacing w:afterAutospacing="0"/>
               <w:jc w:val="both"/>
             </w:pPr>
-            <w:proofErr w:type="gramStart"/>
             <w:r>
               <w:rPr>
                 <w:rFonts w:cstheme="minorHAnsi"/>
@@ -2200,19 +2396,7 @@
                 <w:sz w:val="20"/>
                 <w:lang w:val="es-ES"/>
               </w:rPr>
-              <w:t>Actividad a incluir</w:t>
-            </w:r>
-            <w:proofErr w:type="gramEnd"/>
-            <w:r>
-              <w:rPr>
-                <w:rFonts w:cstheme="minorHAnsi"/>
-                <w:i/>
-                <w:iCs/>
-                <w:color w:val="0070C0"/>
-                <w:sz w:val="20"/>
-                <w:lang w:val="es-ES"/>
-              </w:rPr>
-              <w:t xml:space="preserve"> en el Diccionario de la EDT del paquete de trabajo.</w:t>
+              <w:t>Actividad a incluir en el Diccionario de la EDT del paquete de trabajo.</w:t>
             </w:r>
           </w:p>
         </w:tc>
@@ -2457,7 +2641,6 @@
                 <w:bCs/>
               </w:rPr>
             </w:pPr>
-            <w:proofErr w:type="gramStart"/>
             <w:r>
               <w:rPr>
                 <w:rFonts w:eastAsia="Calibri" w:cs="HelveticaNeueLT Std Med"/>
@@ -2466,7 +2649,6 @@
               </w:rPr>
               <w:t>HITOS A INCLUIR</w:t>
             </w:r>
-            <w:proofErr w:type="gramEnd"/>
           </w:p>
         </w:tc>
       </w:tr>
@@ -2837,6 +3019,11 @@
         <w:spacing w:after="0" w:afterAutospacing="0"/>
         <w:jc w:val="both"/>
       </w:pPr>
+    </w:p>
+    <w:p>
+      <w:r>
+        <w:br w:type="page"/>
+      </w:r>
     </w:p>
     <w:p>
       <w:pPr>
@@ -2888,7 +3075,6 @@
                 <w:bCs/>
               </w:rPr>
             </w:pPr>
-            <w:proofErr w:type="gramStart"/>
             <w:r>
               <w:rPr>
                 <w:rFonts w:eastAsia="Calibri" w:cs="HelveticaNeueLT Std Med"/>
@@ -2897,7 +3083,6 @@
               </w:rPr>
               <w:t>REUNIONES A REALIZAR</w:t>
             </w:r>
-            <w:proofErr w:type="gramEnd"/>
           </w:p>
         </w:tc>
       </w:tr>
@@ -2985,7 +3170,6 @@
                 <w:sz w:val="20"/>
                 <w:szCs w:val="20"/>
               </w:rPr>
-              <w:lastRenderedPageBreak/>
               <w:t>Reuniones periódicas</w:t>
             </w:r>
           </w:p>
@@ -3120,7 +3304,6 @@
                 <w:bCs/>
               </w:rPr>
             </w:pPr>
-            <w:proofErr w:type="gramStart"/>
             <w:r>
               <w:rPr>
                 <w:rFonts w:eastAsia="Calibri" w:cs="HelveticaNeueLT Std Med"/>
@@ -3129,7 +3312,6 @@
               </w:rPr>
               <w:t>INFORMES A ELABORAR</w:t>
             </w:r>
-            <w:proofErr w:type="gramEnd"/>
           </w:p>
         </w:tc>
       </w:tr>
@@ -3610,49 +3792,7 @@
               <w:rPr>
                 <w:sz w:val="20"/>
               </w:rPr>
-              <w:t xml:space="preserve">: mecanismos de ramificación, </w:t>
-            </w:r>
-            <w:proofErr w:type="spellStart"/>
-            <w:r>
-              <w:rPr>
-                <w:sz w:val="20"/>
-              </w:rPr>
-              <w:t>pull</w:t>
-            </w:r>
-            <w:proofErr w:type="spellEnd"/>
-            <w:r>
-              <w:rPr>
-                <w:sz w:val="20"/>
-              </w:rPr>
-              <w:t xml:space="preserve"> </w:t>
-            </w:r>
-            <w:proofErr w:type="spellStart"/>
-            <w:r>
-              <w:rPr>
-                <w:sz w:val="20"/>
-              </w:rPr>
-              <w:t>requests</w:t>
-            </w:r>
-            <w:proofErr w:type="spellEnd"/>
-            <w:r>
-              <w:rPr>
-                <w:sz w:val="20"/>
-              </w:rPr>
-              <w:t xml:space="preserve">, </w:t>
-            </w:r>
-            <w:proofErr w:type="spellStart"/>
-            <w:r>
-              <w:rPr>
-                <w:sz w:val="20"/>
-              </w:rPr>
-              <w:t>commits</w:t>
-            </w:r>
-            <w:proofErr w:type="spellEnd"/>
-            <w:r>
-              <w:rPr>
-                <w:sz w:val="20"/>
-              </w:rPr>
-              <w:t xml:space="preserve"> …</w:t>
+              <w:t>: mecanismos de ramificación, pull requests, commits …</w:t>
             </w:r>
           </w:p>
           <w:p>
@@ -3667,14 +3807,12 @@
                 <w:sz w:val="20"/>
               </w:rPr>
             </w:pPr>
-            <w:proofErr w:type="spellStart"/>
             <w:r>
               <w:rPr>
                 <w:sz w:val="20"/>
               </w:rPr>
               <w:t>Clockify</w:t>
             </w:r>
-            <w:proofErr w:type="spellEnd"/>
             <w:r>
               <w:rPr>
                 <w:sz w:val="20"/>
@@ -3694,19 +3832,11 @@
                 <w:sz w:val="20"/>
               </w:rPr>
             </w:pPr>
-            <w:proofErr w:type="spellStart"/>
-            <w:r>
-              <w:rPr>
-                <w:sz w:val="20"/>
-              </w:rPr>
-              <w:t>Pytest</w:t>
-            </w:r>
-            <w:proofErr w:type="spellEnd"/>
-            <w:r>
-              <w:rPr>
-                <w:sz w:val="20"/>
-              </w:rPr>
-              <w:t>: creación de pruebas de manera sencilla</w:t>
+            <w:r>
+              <w:rPr>
+                <w:sz w:val="20"/>
+              </w:rPr>
+              <w:t>Pytest: creación de pruebas de manera sencilla</w:t>
             </w:r>
           </w:p>
           <w:p>

</xml_diff>

<commit_message>
Cambios en Plan de Gestion de Riesgos y de Calidad
</commit_message>
<xml_diff>
--- a/docs/words/Calidad/PLAN DE GESTION DE CALIDAD_v1.3.docx
+++ b/docs/words/Calidad/PLAN DE GESTION DE CALIDAD_v1.3.docx
@@ -389,12 +389,14 @@
           <w:b/>
         </w:rPr>
       </w:pPr>
+      <w:proofErr w:type="gramStart"/>
       <w:r>
         <w:rPr>
           <w:b/>
         </w:rPr>
         <w:t>NORMAS Y PROCEDIMIENTOS A APLICAR</w:t>
       </w:r>
+      <w:proofErr w:type="gramEnd"/>
       <w:r>
         <w:rPr>
           <w:b/>
@@ -855,14 +857,25 @@
                 <w:szCs w:val="20"/>
               </w:rPr>
             </w:pPr>
-            <w:r>
-              <w:rPr>
-                <w:rFonts w:eastAsia="Calibri" w:cs="HelveticaNeueLT Std Med"/>
-                <w:iCs/>
-                <w:sz w:val="20"/>
-                <w:szCs w:val="20"/>
-              </w:rPr>
-              <w:t>Asegurar que los entregables sean aprobados dentro de los plazos establecidos y cumplan con los estándares de calidad esperados.</w:t>
+            <w:proofErr w:type="gramStart"/>
+            <w:r>
+              <w:rPr>
+                <w:rFonts w:eastAsia="Calibri" w:cs="HelveticaNeueLT Std Med"/>
+                <w:iCs/>
+                <w:sz w:val="20"/>
+                <w:szCs w:val="20"/>
+              </w:rPr>
+              <w:t>Asegurar</w:t>
+            </w:r>
+            <w:proofErr w:type="gramEnd"/>
+            <w:r>
+              <w:rPr>
+                <w:rFonts w:eastAsia="Calibri" w:cs="HelveticaNeueLT Std Med"/>
+                <w:iCs/>
+                <w:sz w:val="20"/>
+                <w:szCs w:val="20"/>
+              </w:rPr>
+              <w:t xml:space="preserve"> que los entregables sean aprobados dentro de los plazos establecidos y cumplan con los estándares de calidad esperados.</w:t>
             </w:r>
           </w:p>
         </w:tc>
@@ -1394,6 +1407,7 @@
                 <w:szCs w:val="20"/>
               </w:rPr>
             </w:pPr>
+            <w:proofErr w:type="gramStart"/>
             <w:r>
               <w:rPr>
                 <w:sz w:val="20"/>
@@ -1401,6 +1415,7 @@
               </w:rPr>
               <w:t>EX.Y</w:t>
             </w:r>
+            <w:proofErr w:type="gramEnd"/>
           </w:p>
           <w:p>
             <w:pPr>
@@ -2115,16 +2130,7 @@
                 <w:sz w:val="18"/>
                 <w:szCs w:val="18"/>
               </w:rPr>
-              <w:t>Todas estas funcionalidades deberán</w:t>
-            </w:r>
-            <w:r>
-              <w:rPr>
-                <w:rFonts w:eastAsia="Calibri" w:cs="HelveticaNeueLT Std Med"/>
-                <w:iCs/>
-                <w:sz w:val="18"/>
-                <w:szCs w:val="18"/>
-              </w:rPr>
-              <w:t xml:space="preserve"> de estar cumplimentadas con sus correspondientes pruebas para probar que se llegan a los estándares de calidad establecidos</w:t>
+              <w:t>Todas estas funcionalidades deberán de estar cumplimentadas con sus correspondientes pruebas para probar que se llegan a los estándares de calidad establecidos</w:t>
             </w:r>
           </w:p>
         </w:tc>
@@ -2208,25 +2214,7 @@
                 <w:sz w:val="18"/>
                 <w:szCs w:val="18"/>
               </w:rPr>
-              <w:t xml:space="preserve">la compra realizada con documentación enviada al usuario. </w:t>
-            </w:r>
-            <w:r>
-              <w:rPr>
-                <w:rFonts w:eastAsia="Calibri" w:cs="HelveticaNeueLT Std Med"/>
-                <w:iCs/>
-                <w:sz w:val="18"/>
-                <w:szCs w:val="18"/>
-              </w:rPr>
-              <w:t>Todas estas funcionalidades deberán de estar cumplimentadas con sus correspondientes pruebas para probar que se llegan a los estándares de calidad establecidos</w:t>
-            </w:r>
-            <w:r>
-              <w:rPr>
-                <w:rFonts w:eastAsia="Calibri" w:cs="HelveticaNeueLT Std Med"/>
-                <w:iCs/>
-                <w:sz w:val="18"/>
-                <w:szCs w:val="18"/>
-              </w:rPr>
-              <w:t>.</w:t>
+              <w:t>la compra realizada con documentación enviada al usuario. Todas estas funcionalidades deberán de estar cumplimentadas con sus correspondientes pruebas para probar que se llegan a los estándares de calidad establecidos.</w:t>
             </w:r>
           </w:p>
         </w:tc>
@@ -2387,6 +2375,7 @@
               <w:spacing w:afterAutospacing="0"/>
               <w:jc w:val="both"/>
             </w:pPr>
+            <w:proofErr w:type="gramStart"/>
             <w:r>
               <w:rPr>
                 <w:rFonts w:cstheme="minorHAnsi"/>
@@ -2396,7 +2385,19 @@
                 <w:sz w:val="20"/>
                 <w:lang w:val="es-ES"/>
               </w:rPr>
-              <w:t>Actividad a incluir en el Diccionario de la EDT del paquete de trabajo.</w:t>
+              <w:t>Actividad a incluir</w:t>
+            </w:r>
+            <w:proofErr w:type="gramEnd"/>
+            <w:r>
+              <w:rPr>
+                <w:rFonts w:cstheme="minorHAnsi"/>
+                <w:i/>
+                <w:iCs/>
+                <w:color w:val="0070C0"/>
+                <w:sz w:val="20"/>
+                <w:lang w:val="es-ES"/>
+              </w:rPr>
+              <w:t xml:space="preserve"> en el Diccionario de la EDT del paquete de trabajo.</w:t>
             </w:r>
           </w:p>
         </w:tc>
@@ -2641,6 +2642,7 @@
                 <w:bCs/>
               </w:rPr>
             </w:pPr>
+            <w:proofErr w:type="gramStart"/>
             <w:r>
               <w:rPr>
                 <w:rFonts w:eastAsia="Calibri" w:cs="HelveticaNeueLT Std Med"/>
@@ -2649,6 +2651,7 @@
               </w:rPr>
               <w:t>HITOS A INCLUIR</w:t>
             </w:r>
+            <w:proofErr w:type="gramEnd"/>
           </w:p>
         </w:tc>
       </w:tr>
@@ -3008,23 +3011,6 @@
         </w:tc>
       </w:tr>
     </w:tbl>
-    <w:p>
-      <w:pPr>
-        <w:spacing w:after="0" w:afterAutospacing="0"/>
-        <w:jc w:val="both"/>
-      </w:pPr>
-    </w:p>
-    <w:p>
-      <w:pPr>
-        <w:spacing w:after="0" w:afterAutospacing="0"/>
-        <w:jc w:val="both"/>
-      </w:pPr>
-    </w:p>
-    <w:p>
-      <w:r>
-        <w:br w:type="page"/>
-      </w:r>
-    </w:p>
     <w:p>
       <w:pPr>
         <w:spacing w:after="0" w:afterAutospacing="0"/>
@@ -3075,6 +3061,7 @@
                 <w:bCs/>
               </w:rPr>
             </w:pPr>
+            <w:proofErr w:type="gramStart"/>
             <w:r>
               <w:rPr>
                 <w:rFonts w:eastAsia="Calibri" w:cs="HelveticaNeueLT Std Med"/>
@@ -3083,6 +3070,7 @@
               </w:rPr>
               <w:t>REUNIONES A REALIZAR</w:t>
             </w:r>
+            <w:proofErr w:type="gramEnd"/>
           </w:p>
         </w:tc>
       </w:tr>
@@ -3304,6 +3292,7 @@
                 <w:bCs/>
               </w:rPr>
             </w:pPr>
+            <w:proofErr w:type="gramStart"/>
             <w:r>
               <w:rPr>
                 <w:rFonts w:eastAsia="Calibri" w:cs="HelveticaNeueLT Std Med"/>
@@ -3312,6 +3301,7 @@
               </w:rPr>
               <w:t>INFORMES A ELABORAR</w:t>
             </w:r>
+            <w:proofErr w:type="gramEnd"/>
           </w:p>
         </w:tc>
       </w:tr>
@@ -3792,7 +3782,49 @@
               <w:rPr>
                 <w:sz w:val="20"/>
               </w:rPr>
-              <w:t>: mecanismos de ramificación, pull requests, commits …</w:t>
+              <w:t xml:space="preserve">: mecanismos de ramificación, </w:t>
+            </w:r>
+            <w:proofErr w:type="spellStart"/>
+            <w:r>
+              <w:rPr>
+                <w:sz w:val="20"/>
+              </w:rPr>
+              <w:t>pull</w:t>
+            </w:r>
+            <w:proofErr w:type="spellEnd"/>
+            <w:r>
+              <w:rPr>
+                <w:sz w:val="20"/>
+              </w:rPr>
+              <w:t xml:space="preserve"> </w:t>
+            </w:r>
+            <w:proofErr w:type="spellStart"/>
+            <w:r>
+              <w:rPr>
+                <w:sz w:val="20"/>
+              </w:rPr>
+              <w:t>requests</w:t>
+            </w:r>
+            <w:proofErr w:type="spellEnd"/>
+            <w:r>
+              <w:rPr>
+                <w:sz w:val="20"/>
+              </w:rPr>
+              <w:t xml:space="preserve">, </w:t>
+            </w:r>
+            <w:proofErr w:type="spellStart"/>
+            <w:r>
+              <w:rPr>
+                <w:sz w:val="20"/>
+              </w:rPr>
+              <w:t>commits</w:t>
+            </w:r>
+            <w:proofErr w:type="spellEnd"/>
+            <w:r>
+              <w:rPr>
+                <w:sz w:val="20"/>
+              </w:rPr>
+              <w:t xml:space="preserve"> …</w:t>
             </w:r>
           </w:p>
           <w:p>
@@ -3807,12 +3839,14 @@
                 <w:sz w:val="20"/>
               </w:rPr>
             </w:pPr>
+            <w:proofErr w:type="spellStart"/>
             <w:r>
               <w:rPr>
                 <w:sz w:val="20"/>
               </w:rPr>
               <w:t>Clockify</w:t>
             </w:r>
+            <w:proofErr w:type="spellEnd"/>
             <w:r>
               <w:rPr>
                 <w:sz w:val="20"/>
@@ -3832,11 +3866,19 @@
                 <w:sz w:val="20"/>
               </w:rPr>
             </w:pPr>
-            <w:r>
-              <w:rPr>
-                <w:sz w:val="20"/>
-              </w:rPr>
-              <w:t>Pytest: creación de pruebas de manera sencilla</w:t>
+            <w:proofErr w:type="spellStart"/>
+            <w:r>
+              <w:rPr>
+                <w:sz w:val="20"/>
+              </w:rPr>
+              <w:t>Pytest</w:t>
+            </w:r>
+            <w:proofErr w:type="spellEnd"/>
+            <w:r>
+              <w:rPr>
+                <w:sz w:val="20"/>
+              </w:rPr>
+              <w:t>: creación de pruebas de manera sencilla</w:t>
             </w:r>
           </w:p>
           <w:p>

</xml_diff>